<commit_message>
se documentan los test realizados
</commit_message>
<xml_diff>
--- a/Documentacion/Testeo.docx
+++ b/Documentacion/Testeo.docx
@@ -1,6 +1,6 @@
 
 <file path=word/document.xml><?xml version="1.0" encoding="utf-8"?>
-<w:document xmlns:wpc="http://schemas.microsoft.com/office/word/2010/wordprocessingCanvas" xmlns:cx="http://schemas.microsoft.com/office/drawing/2014/chartex" xmlns:cx1="http://schemas.microsoft.com/office/drawing/2015/9/8/chartex" xmlns:cx2="http://schemas.microsoft.com/office/drawing/2015/10/21/chartex" xmlns:cx3="http://schemas.microsoft.com/office/drawing/2016/5/9/chartex" xmlns:cx4="http://schemas.microsoft.com/office/drawing/2016/5/10/chartex" xmlns:cx5="http://schemas.microsoft.com/office/drawing/2016/5/11/chartex" xmlns:cx6="http://schemas.microsoft.com/office/drawing/2016/5/12/chartex" xmlns:cx7="http://schemas.microsoft.com/office/drawing/2016/5/13/chartex" xmlns:cx8="http://schemas.microsoft.com/office/drawing/2016/5/14/chartex" xmlns:mc="http://schemas.openxmlformats.org/markup-compatibility/2006" xmlns:aink="http://schemas.microsoft.com/office/drawing/2016/ink" xmlns:am3d="http://schemas.microsoft.com/office/drawing/2017/model3d" xmlns:o="urn:schemas-microsoft-com:office:office" xmlns:r="http://schemas.openxmlformats.org/officeDocument/2006/relationships" xmlns:m="http://schemas.openxmlformats.org/officeDocument/2006/math" xmlns:v="urn:schemas-microsoft-com:vml" xmlns:wp14="http://schemas.microsoft.com/office/word/2010/wordprocessingDrawing" xmlns:wp="http://schemas.openxmlformats.org/drawingml/2006/wordprocessingDrawing" xmlns:w10="urn:schemas-microsoft-com:office:word" xmlns:w="http://schemas.openxmlformats.org/wordprocessingml/2006/main" xmlns:w14="http://schemas.microsoft.com/office/word/2010/wordml" xmlns:w15="http://schemas.microsoft.com/office/word/2012/wordml" xmlns:w16cex="http://schemas.microsoft.com/office/word/2018/wordml/cex" xmlns:w16cid="http://schemas.microsoft.com/office/word/2016/wordml/cid" xmlns:w16="http://schemas.microsoft.com/office/word/2018/wordml" xmlns:w16sdtdh="http://schemas.microsoft.com/office/word/2020/wordml/sdtdatahash" xmlns:w16se="http://schemas.microsoft.com/office/word/2015/wordml/symex" xmlns:wpg="http://schemas.microsoft.com/office/word/2010/wordprocessingGroup" xmlns:wpi="http://schemas.microsoft.com/office/word/2010/wordprocessingInk" xmlns:wne="http://schemas.microsoft.com/office/word/2006/wordml" xmlns:wps="http://schemas.microsoft.com/office/word/2010/wordprocessingShape" mc:Ignorable="w14 w15 w16se w16cid w16 w16cex w16sdtdh wp14">
+<w:document xmlns:wpc="http://schemas.microsoft.com/office/word/2010/wordprocessingCanvas" xmlns:mc="http://schemas.openxmlformats.org/markup-compatibility/2006" xmlns:o="urn:schemas-microsoft-com:office:office" xmlns:r="http://schemas.openxmlformats.org/officeDocument/2006/relationships" xmlns:m="http://schemas.openxmlformats.org/officeDocument/2006/math" xmlns:v="urn:schemas-microsoft-com:vml" xmlns:wp14="http://schemas.microsoft.com/office/word/2010/wordprocessingDrawing" xmlns:wp="http://schemas.openxmlformats.org/drawingml/2006/wordprocessingDrawing" xmlns:w10="urn:schemas-microsoft-com:office:word" xmlns:w="http://schemas.openxmlformats.org/wordprocessingml/2006/main" xmlns:w14="http://schemas.microsoft.com/office/word/2010/wordml" xmlns:w15="http://schemas.microsoft.com/office/word/2012/wordml" xmlns:wpg="http://schemas.microsoft.com/office/word/2010/wordprocessingGroup" xmlns:wpi="http://schemas.microsoft.com/office/word/2010/wordprocessingInk" xmlns:wne="http://schemas.microsoft.com/office/word/2006/wordml" xmlns:wps="http://schemas.microsoft.com/office/word/2010/wordprocessingShape" mc:Ignorable="w14 w15 wp14">
   <w:body>
     <w:tbl>
       <w:tblPr>
@@ -9,8 +9,9 @@
         <w:tblLook w:val="04A0" w:firstRow="1" w:lastRow="0" w:firstColumn="1" w:lastColumn="0" w:noHBand="0" w:noVBand="1"/>
       </w:tblPr>
       <w:tblGrid>
-        <w:gridCol w:w="2798"/>
-        <w:gridCol w:w="2799"/>
+        <w:gridCol w:w="1838"/>
+        <w:gridCol w:w="1418"/>
+        <w:gridCol w:w="1344"/>
         <w:gridCol w:w="2799"/>
         <w:gridCol w:w="2799"/>
         <w:gridCol w:w="2799"/>
@@ -18,21 +19,77 @@
       <w:tr>
         <w:tc>
           <w:tcPr>
-            <w:tcW w:w="2798" w:type="dxa"/>
-          </w:tcPr>
-          <w:p>
-            <w:r>
+            <w:tcW w:w="1838" w:type="dxa"/>
+          </w:tcPr>
+          <w:p>
+            <w:pPr>
+              <w:jc w:val="center"/>
+              <w:rPr>
+                <w:b/>
+              </w:rPr>
+            </w:pPr>
+            <w:r>
+              <w:rPr>
+                <w:b/>
+              </w:rPr>
               <w:t>Fecha</w:t>
             </w:r>
           </w:p>
         </w:tc>
         <w:tc>
           <w:tcPr>
+            <w:tcW w:w="1418" w:type="dxa"/>
+          </w:tcPr>
+          <w:p>
+            <w:pPr>
+              <w:jc w:val="center"/>
+              <w:rPr>
+                <w:b/>
+              </w:rPr>
+            </w:pPr>
+            <w:r>
+              <w:rPr>
+                <w:b/>
+              </w:rPr>
+              <w:t>Persona</w:t>
+            </w:r>
+          </w:p>
+        </w:tc>
+        <w:tc>
+          <w:tcPr>
+            <w:tcW w:w="1344" w:type="dxa"/>
+          </w:tcPr>
+          <w:p>
+            <w:pPr>
+              <w:jc w:val="center"/>
+              <w:rPr>
+                <w:b/>
+              </w:rPr>
+            </w:pPr>
+            <w:r>
+              <w:rPr>
+                <w:b/>
+              </w:rPr>
+              <w:t>Tarjeta</w:t>
+            </w:r>
+          </w:p>
+        </w:tc>
+        <w:tc>
+          <w:tcPr>
             <w:tcW w:w="2799" w:type="dxa"/>
           </w:tcPr>
           <w:p>
-            <w:r>
-              <w:t>Persona</w:t>
+            <w:pPr>
+              <w:jc w:val="center"/>
+              <w:rPr>
+                <w:b/>
+              </w:rPr>
+            </w:pPr>
+            <w:r>
+              <w:rPr>
+                <w:b/>
+              </w:rPr>
+              <w:t>Funcionalidad testeada</w:t>
             </w:r>
           </w:p>
         </w:tc>
@@ -41,8 +98,17 @@
             <w:tcW w:w="2799" w:type="dxa"/>
           </w:tcPr>
           <w:p>
-            <w:r>
-              <w:t>Tarjeta</w:t>
+            <w:pPr>
+              <w:jc w:val="center"/>
+              <w:rPr>
+                <w:b/>
+              </w:rPr>
+            </w:pPr>
+            <w:r>
+              <w:rPr>
+                <w:b/>
+              </w:rPr>
+              <w:t>Resultado</w:t>
             </w:r>
           </w:p>
         </w:tc>
@@ -51,17 +117,16 @@
             <w:tcW w:w="2799" w:type="dxa"/>
           </w:tcPr>
           <w:p>
-            <w:r>
-              <w:t>Resultado</w:t>
-            </w:r>
-          </w:p>
-        </w:tc>
-        <w:tc>
-          <w:tcPr>
-            <w:tcW w:w="2799" w:type="dxa"/>
-          </w:tcPr>
-          <w:p>
-            <w:r>
+            <w:pPr>
+              <w:jc w:val="center"/>
+              <w:rPr>
+                <w:b/>
+              </w:rPr>
+            </w:pPr>
+            <w:r>
+              <w:rPr>
+                <w:b/>
+              </w:rPr>
               <w:t>Detalles</w:t>
             </w:r>
           </w:p>
@@ -70,45 +135,353 @@
       <w:tr>
         <w:tc>
           <w:tcPr>
-            <w:tcW w:w="2798" w:type="dxa"/>
-          </w:tcPr>
-          <w:p/>
+            <w:tcW w:w="1838" w:type="dxa"/>
+          </w:tcPr>
+          <w:p>
+            <w:r>
+              <w:t>17/10/2021</w:t>
+            </w:r>
+          </w:p>
+        </w:tc>
+        <w:tc>
+          <w:tcPr>
+            <w:tcW w:w="1418" w:type="dxa"/>
+          </w:tcPr>
+          <w:p>
+            <w:r>
+              <w:t>Gherbi</w:t>
+            </w:r>
+          </w:p>
+        </w:tc>
+        <w:tc>
+          <w:tcPr>
+            <w:tcW w:w="1344" w:type="dxa"/>
+          </w:tcPr>
+          <w:p>
+            <w:r>
+              <w:t>TPE-20</w:t>
+            </w:r>
+          </w:p>
         </w:tc>
         <w:tc>
           <w:tcPr>
             <w:tcW w:w="2799" w:type="dxa"/>
           </w:tcPr>
+          <w:p>
+            <w:pPr>
+              <w:pStyle w:val="Prrafodelista"/>
+              <w:numPr>
+                <w:ilvl w:val="0"/>
+                <w:numId w:val="2"/>
+              </w:numPr>
+            </w:pPr>
+            <w:r>
+              <w:t xml:space="preserve">Carga la pantalla de pedido de retiro de ciudadano y se visualiza formulario de ingreso de datos </w:t>
+            </w:r>
+          </w:p>
+          <w:p>
+            <w:pPr>
+              <w:pStyle w:val="Prrafodelista"/>
+              <w:numPr>
+                <w:ilvl w:val="0"/>
+                <w:numId w:val="2"/>
+              </w:numPr>
+            </w:pPr>
+            <w:r>
+              <w:t>Se completan los datos solicitados por el formulario y se envía la solicitud</w:t>
+            </w:r>
+          </w:p>
+          <w:p>
+            <w:pPr>
+              <w:pStyle w:val="Prrafodelista"/>
+              <w:numPr>
+                <w:ilvl w:val="0"/>
+                <w:numId w:val="2"/>
+              </w:numPr>
+            </w:pPr>
+            <w:r>
+              <w:t xml:space="preserve">El link del </w:t>
+            </w:r>
+            <w:proofErr w:type="spellStart"/>
+            <w:r>
+              <w:t>navbar</w:t>
+            </w:r>
+            <w:proofErr w:type="spellEnd"/>
+            <w:r>
+              <w:t xml:space="preserve"> “Solicitar retiro” no funciona</w:t>
+            </w:r>
+          </w:p>
+          <w:p>
+            <w:pPr>
+              <w:pStyle w:val="Prrafodelista"/>
+              <w:numPr>
+                <w:ilvl w:val="0"/>
+                <w:numId w:val="2"/>
+              </w:numPr>
+            </w:pPr>
+            <w:r>
+              <w:t>El link “Productos aceptados” no funciona</w:t>
+            </w:r>
+          </w:p>
+          <w:p>
+            <w:pPr>
+              <w:pStyle w:val="Prrafodelista"/>
+              <w:numPr>
+                <w:ilvl w:val="0"/>
+                <w:numId w:val="2"/>
+              </w:numPr>
+            </w:pPr>
+            <w:proofErr w:type="spellStart"/>
+            <w:r>
+              <w:t>Click</w:t>
+            </w:r>
+            <w:proofErr w:type="spellEnd"/>
+            <w:r>
+              <w:t xml:space="preserve"> en la fecha de “página anterior” </w:t>
+            </w:r>
+          </w:p>
+          <w:p>
+            <w:pPr>
+              <w:pStyle w:val="Prrafodelista"/>
+            </w:pPr>
+          </w:p>
+          <w:p>
+            <w:pPr>
+              <w:pStyle w:val="Prrafodelista"/>
+              <w:numPr>
+                <w:ilvl w:val="0"/>
+                <w:numId w:val="2"/>
+              </w:numPr>
+            </w:pPr>
+            <w:r>
+              <w:t>No se completan los datos del formulario y se envía solicitud</w:t>
+            </w:r>
+          </w:p>
           <w:p/>
         </w:tc>
         <w:tc>
           <w:tcPr>
             <w:tcW w:w="2799" w:type="dxa"/>
           </w:tcPr>
-          <w:p/>
+          <w:p>
+            <w:pPr>
+              <w:pStyle w:val="Prrafodelista"/>
+              <w:numPr>
+                <w:ilvl w:val="0"/>
+                <w:numId w:val="3"/>
+              </w:numPr>
+            </w:pPr>
+            <w:r>
+              <w:t>Revisar</w:t>
+            </w:r>
+          </w:p>
+          <w:p/>
+          <w:p/>
+          <w:p/>
+          <w:p/>
+          <w:p>
+            <w:pPr>
+              <w:pStyle w:val="Prrafodelista"/>
+              <w:numPr>
+                <w:ilvl w:val="0"/>
+                <w:numId w:val="3"/>
+              </w:numPr>
+            </w:pPr>
+            <w:r>
+              <w:t>Bien</w:t>
+            </w:r>
+          </w:p>
+          <w:p/>
+          <w:p/>
+          <w:p/>
+          <w:p>
+            <w:pPr>
+              <w:pStyle w:val="Prrafodelista"/>
+              <w:numPr>
+                <w:ilvl w:val="0"/>
+                <w:numId w:val="3"/>
+              </w:numPr>
+            </w:pPr>
+            <w:r>
+              <w:t>Revisar</w:t>
+            </w:r>
+          </w:p>
+          <w:p/>
+          <w:p/>
+          <w:p>
+            <w:pPr>
+              <w:pStyle w:val="Prrafodelista"/>
+              <w:numPr>
+                <w:ilvl w:val="0"/>
+                <w:numId w:val="3"/>
+              </w:numPr>
+            </w:pPr>
+            <w:r>
+              <w:t>Revisar</w:t>
+            </w:r>
+          </w:p>
+          <w:p/>
+          <w:p/>
+          <w:p>
+            <w:pPr>
+              <w:pStyle w:val="Prrafodelista"/>
+              <w:numPr>
+                <w:ilvl w:val="0"/>
+                <w:numId w:val="3"/>
+              </w:numPr>
+            </w:pPr>
+            <w:r>
+              <w:t>Bien</w:t>
+            </w:r>
+          </w:p>
+          <w:p/>
+          <w:p>
+            <w:bookmarkStart w:id="0" w:name="_GoBack"/>
+            <w:bookmarkEnd w:id="0"/>
+          </w:p>
+          <w:p>
+            <w:pPr>
+              <w:pStyle w:val="Prrafodelista"/>
+              <w:numPr>
+                <w:ilvl w:val="0"/>
+                <w:numId w:val="3"/>
+              </w:numPr>
+            </w:pPr>
+            <w:r>
+              <w:t>Revisar</w:t>
+            </w:r>
+          </w:p>
         </w:tc>
         <w:tc>
           <w:tcPr>
             <w:tcW w:w="2799" w:type="dxa"/>
           </w:tcPr>
-          <w:p/>
-        </w:tc>
-        <w:tc>
-          <w:tcPr>
-            <w:tcW w:w="2799" w:type="dxa"/>
-          </w:tcPr>
-          <w:p/>
+          <w:p>
+            <w:pPr>
+              <w:pStyle w:val="Prrafodelista"/>
+              <w:numPr>
+                <w:ilvl w:val="0"/>
+                <w:numId w:val="4"/>
+              </w:numPr>
+            </w:pPr>
+            <w:r>
+              <w:t xml:space="preserve">No se visualiza imagen logo </w:t>
+            </w:r>
+            <w:proofErr w:type="spellStart"/>
+            <w:r>
+              <w:t>Reci-coop</w:t>
+            </w:r>
+            <w:proofErr w:type="spellEnd"/>
+          </w:p>
+          <w:p/>
+          <w:p/>
+          <w:p>
+            <w:pPr>
+              <w:pStyle w:val="Prrafodelista"/>
+              <w:numPr>
+                <w:ilvl w:val="0"/>
+                <w:numId w:val="4"/>
+              </w:numPr>
+            </w:pPr>
+            <w:r>
+              <w:t xml:space="preserve">Se comprueba con </w:t>
+            </w:r>
+            <w:proofErr w:type="spellStart"/>
+            <w:r>
+              <w:t>sql</w:t>
+            </w:r>
+            <w:proofErr w:type="spellEnd"/>
+            <w:r>
+              <w:t xml:space="preserve"> la inserción en la tabla de retiros</w:t>
+            </w:r>
+          </w:p>
+          <w:p>
+            <w:pPr>
+              <w:pStyle w:val="Prrafodelista"/>
+            </w:pPr>
+          </w:p>
+          <w:p>
+            <w:pPr>
+              <w:pStyle w:val="Prrafodelista"/>
+              <w:numPr>
+                <w:ilvl w:val="0"/>
+                <w:numId w:val="4"/>
+              </w:numPr>
+            </w:pPr>
+            <w:r>
+              <w:t>Verificar ruta</w:t>
+            </w:r>
+          </w:p>
+          <w:p>
+            <w:pPr>
+              <w:pStyle w:val="Prrafodelista"/>
+            </w:pPr>
+          </w:p>
+          <w:p/>
+          <w:p>
+            <w:pPr>
+              <w:pStyle w:val="Prrafodelista"/>
+              <w:numPr>
+                <w:ilvl w:val="0"/>
+                <w:numId w:val="4"/>
+              </w:numPr>
+            </w:pPr>
+            <w:r>
+              <w:t xml:space="preserve">Verificar ruta </w:t>
+            </w:r>
+          </w:p>
+          <w:p/>
+          <w:p/>
+          <w:p>
+            <w:pPr>
+              <w:pStyle w:val="Prrafodelista"/>
+              <w:numPr>
+                <w:ilvl w:val="0"/>
+                <w:numId w:val="4"/>
+              </w:numPr>
+            </w:pPr>
+            <w:r>
+              <w:t>Funciona correctamente según historial de navegación</w:t>
+            </w:r>
+          </w:p>
+          <w:p>
+            <w:pPr>
+              <w:pStyle w:val="Prrafodelista"/>
+              <w:numPr>
+                <w:ilvl w:val="0"/>
+                <w:numId w:val="4"/>
+              </w:numPr>
+            </w:pPr>
+            <w:r>
+              <w:t xml:space="preserve">Se comprueba con </w:t>
+            </w:r>
+            <w:proofErr w:type="spellStart"/>
+            <w:r>
+              <w:t>sql</w:t>
+            </w:r>
+            <w:proofErr w:type="spellEnd"/>
+            <w:r>
+              <w:t xml:space="preserve"> la inserción en la tabla de retiros de un registro con datos vacíos</w:t>
+            </w:r>
+          </w:p>
         </w:tc>
       </w:tr>
       <w:tr>
         <w:tc>
           <w:tcPr>
-            <w:tcW w:w="2798" w:type="dxa"/>
-          </w:tcPr>
-          <w:p/>
-        </w:tc>
-        <w:tc>
-          <w:tcPr>
-            <w:tcW w:w="2799" w:type="dxa"/>
+            <w:tcW w:w="1838" w:type="dxa"/>
+          </w:tcPr>
+          <w:p/>
+        </w:tc>
+        <w:tc>
+          <w:tcPr>
+            <w:tcW w:w="1418" w:type="dxa"/>
+          </w:tcPr>
+          <w:p/>
+        </w:tc>
+        <w:tc>
+          <w:tcPr>
+            <w:tcW w:w="1344" w:type="dxa"/>
           </w:tcPr>
           <w:p/>
         </w:tc>
@@ -143,8 +516,396 @@
 </w:document>
 </file>
 
+<file path=word/numbering.xml><?xml version="1.0" encoding="utf-8"?>
+<w:numbering xmlns:wpc="http://schemas.microsoft.com/office/word/2010/wordprocessingCanvas" xmlns:mc="http://schemas.openxmlformats.org/markup-compatibility/2006" xmlns:o="urn:schemas-microsoft-com:office:office" xmlns:r="http://schemas.openxmlformats.org/officeDocument/2006/relationships" xmlns:m="http://schemas.openxmlformats.org/officeDocument/2006/math" xmlns:v="urn:schemas-microsoft-com:vml" xmlns:wp14="http://schemas.microsoft.com/office/word/2010/wordprocessingDrawing" xmlns:wp="http://schemas.openxmlformats.org/drawingml/2006/wordprocessingDrawing" xmlns:w10="urn:schemas-microsoft-com:office:word" xmlns:w="http://schemas.openxmlformats.org/wordprocessingml/2006/main" xmlns:w14="http://schemas.microsoft.com/office/word/2010/wordml" xmlns:w15="http://schemas.microsoft.com/office/word/2012/wordml" xmlns:wpg="http://schemas.microsoft.com/office/word/2010/wordprocessingGroup" xmlns:wpi="http://schemas.microsoft.com/office/word/2010/wordprocessingInk" xmlns:wne="http://schemas.microsoft.com/office/word/2006/wordml" xmlns:wps="http://schemas.microsoft.com/office/word/2010/wordprocessingShape" mc:Ignorable="w14 w15 wp14">
+  <w:abstractNum w:abstractNumId="0" w15:restartNumberingAfterBreak="0">
+    <w:nsid w:val="1CF22285"/>
+    <w:multiLevelType w:val="hybridMultilevel"/>
+    <w:tmpl w:val="C7524D48"/>
+    <w:lvl w:ilvl="0" w:tplc="2C0A000F">
+      <w:start w:val="1"/>
+      <w:numFmt w:val="decimal"/>
+      <w:lvlText w:val="%1."/>
+      <w:lvlJc w:val="left"/>
+      <w:pPr>
+        <w:ind w:left="720" w:hanging="360"/>
+      </w:pPr>
+    </w:lvl>
+    <w:lvl w:ilvl="1" w:tplc="2C0A0019" w:tentative="1">
+      <w:start w:val="1"/>
+      <w:numFmt w:val="lowerLetter"/>
+      <w:lvlText w:val="%2."/>
+      <w:lvlJc w:val="left"/>
+      <w:pPr>
+        <w:ind w:left="1440" w:hanging="360"/>
+      </w:pPr>
+    </w:lvl>
+    <w:lvl w:ilvl="2" w:tplc="2C0A001B" w:tentative="1">
+      <w:start w:val="1"/>
+      <w:numFmt w:val="lowerRoman"/>
+      <w:lvlText w:val="%3."/>
+      <w:lvlJc w:val="right"/>
+      <w:pPr>
+        <w:ind w:left="2160" w:hanging="180"/>
+      </w:pPr>
+    </w:lvl>
+    <w:lvl w:ilvl="3" w:tplc="2C0A000F" w:tentative="1">
+      <w:start w:val="1"/>
+      <w:numFmt w:val="decimal"/>
+      <w:lvlText w:val="%4."/>
+      <w:lvlJc w:val="left"/>
+      <w:pPr>
+        <w:ind w:left="2880" w:hanging="360"/>
+      </w:pPr>
+    </w:lvl>
+    <w:lvl w:ilvl="4" w:tplc="2C0A0019" w:tentative="1">
+      <w:start w:val="1"/>
+      <w:numFmt w:val="lowerLetter"/>
+      <w:lvlText w:val="%5."/>
+      <w:lvlJc w:val="left"/>
+      <w:pPr>
+        <w:ind w:left="3600" w:hanging="360"/>
+      </w:pPr>
+    </w:lvl>
+    <w:lvl w:ilvl="5" w:tplc="2C0A001B" w:tentative="1">
+      <w:start w:val="1"/>
+      <w:numFmt w:val="lowerRoman"/>
+      <w:lvlText w:val="%6."/>
+      <w:lvlJc w:val="right"/>
+      <w:pPr>
+        <w:ind w:left="4320" w:hanging="180"/>
+      </w:pPr>
+    </w:lvl>
+    <w:lvl w:ilvl="6" w:tplc="2C0A000F" w:tentative="1">
+      <w:start w:val="1"/>
+      <w:numFmt w:val="decimal"/>
+      <w:lvlText w:val="%7."/>
+      <w:lvlJc w:val="left"/>
+      <w:pPr>
+        <w:ind w:left="5040" w:hanging="360"/>
+      </w:pPr>
+    </w:lvl>
+    <w:lvl w:ilvl="7" w:tplc="2C0A0019" w:tentative="1">
+      <w:start w:val="1"/>
+      <w:numFmt w:val="lowerLetter"/>
+      <w:lvlText w:val="%8."/>
+      <w:lvlJc w:val="left"/>
+      <w:pPr>
+        <w:ind w:left="5760" w:hanging="360"/>
+      </w:pPr>
+    </w:lvl>
+    <w:lvl w:ilvl="8" w:tplc="2C0A001B" w:tentative="1">
+      <w:start w:val="1"/>
+      <w:numFmt w:val="lowerRoman"/>
+      <w:lvlText w:val="%9."/>
+      <w:lvlJc w:val="right"/>
+      <w:pPr>
+        <w:ind w:left="6480" w:hanging="180"/>
+      </w:pPr>
+    </w:lvl>
+  </w:abstractNum>
+  <w:abstractNum w:abstractNumId="1" w15:restartNumberingAfterBreak="0">
+    <w:nsid w:val="1F664CC0"/>
+    <w:multiLevelType w:val="hybridMultilevel"/>
+    <w:tmpl w:val="C7524D48"/>
+    <w:lvl w:ilvl="0" w:tplc="2C0A000F">
+      <w:start w:val="1"/>
+      <w:numFmt w:val="decimal"/>
+      <w:lvlText w:val="%1."/>
+      <w:lvlJc w:val="left"/>
+      <w:pPr>
+        <w:ind w:left="720" w:hanging="360"/>
+      </w:pPr>
+    </w:lvl>
+    <w:lvl w:ilvl="1" w:tplc="2C0A0019" w:tentative="1">
+      <w:start w:val="1"/>
+      <w:numFmt w:val="lowerLetter"/>
+      <w:lvlText w:val="%2."/>
+      <w:lvlJc w:val="left"/>
+      <w:pPr>
+        <w:ind w:left="1440" w:hanging="360"/>
+      </w:pPr>
+    </w:lvl>
+    <w:lvl w:ilvl="2" w:tplc="2C0A001B" w:tentative="1">
+      <w:start w:val="1"/>
+      <w:numFmt w:val="lowerRoman"/>
+      <w:lvlText w:val="%3."/>
+      <w:lvlJc w:val="right"/>
+      <w:pPr>
+        <w:ind w:left="2160" w:hanging="180"/>
+      </w:pPr>
+    </w:lvl>
+    <w:lvl w:ilvl="3" w:tplc="2C0A000F" w:tentative="1">
+      <w:start w:val="1"/>
+      <w:numFmt w:val="decimal"/>
+      <w:lvlText w:val="%4."/>
+      <w:lvlJc w:val="left"/>
+      <w:pPr>
+        <w:ind w:left="2880" w:hanging="360"/>
+      </w:pPr>
+    </w:lvl>
+    <w:lvl w:ilvl="4" w:tplc="2C0A0019" w:tentative="1">
+      <w:start w:val="1"/>
+      <w:numFmt w:val="lowerLetter"/>
+      <w:lvlText w:val="%5."/>
+      <w:lvlJc w:val="left"/>
+      <w:pPr>
+        <w:ind w:left="3600" w:hanging="360"/>
+      </w:pPr>
+    </w:lvl>
+    <w:lvl w:ilvl="5" w:tplc="2C0A001B" w:tentative="1">
+      <w:start w:val="1"/>
+      <w:numFmt w:val="lowerRoman"/>
+      <w:lvlText w:val="%6."/>
+      <w:lvlJc w:val="right"/>
+      <w:pPr>
+        <w:ind w:left="4320" w:hanging="180"/>
+      </w:pPr>
+    </w:lvl>
+    <w:lvl w:ilvl="6" w:tplc="2C0A000F" w:tentative="1">
+      <w:start w:val="1"/>
+      <w:numFmt w:val="decimal"/>
+      <w:lvlText w:val="%7."/>
+      <w:lvlJc w:val="left"/>
+      <w:pPr>
+        <w:ind w:left="5040" w:hanging="360"/>
+      </w:pPr>
+    </w:lvl>
+    <w:lvl w:ilvl="7" w:tplc="2C0A0019" w:tentative="1">
+      <w:start w:val="1"/>
+      <w:numFmt w:val="lowerLetter"/>
+      <w:lvlText w:val="%8."/>
+      <w:lvlJc w:val="left"/>
+      <w:pPr>
+        <w:ind w:left="5760" w:hanging="360"/>
+      </w:pPr>
+    </w:lvl>
+    <w:lvl w:ilvl="8" w:tplc="2C0A001B" w:tentative="1">
+      <w:start w:val="1"/>
+      <w:numFmt w:val="lowerRoman"/>
+      <w:lvlText w:val="%9."/>
+      <w:lvlJc w:val="right"/>
+      <w:pPr>
+        <w:ind w:left="6480" w:hanging="180"/>
+      </w:pPr>
+    </w:lvl>
+  </w:abstractNum>
+  <w:abstractNum w:abstractNumId="2" w15:restartNumberingAfterBreak="0">
+    <w:nsid w:val="231F0638"/>
+    <w:multiLevelType w:val="hybridMultilevel"/>
+    <w:tmpl w:val="C7524D48"/>
+    <w:lvl w:ilvl="0" w:tplc="2C0A000F">
+      <w:start w:val="1"/>
+      <w:numFmt w:val="decimal"/>
+      <w:lvlText w:val="%1."/>
+      <w:lvlJc w:val="left"/>
+      <w:pPr>
+        <w:ind w:left="720" w:hanging="360"/>
+      </w:pPr>
+    </w:lvl>
+    <w:lvl w:ilvl="1" w:tplc="2C0A0019" w:tentative="1">
+      <w:start w:val="1"/>
+      <w:numFmt w:val="lowerLetter"/>
+      <w:lvlText w:val="%2."/>
+      <w:lvlJc w:val="left"/>
+      <w:pPr>
+        <w:ind w:left="1440" w:hanging="360"/>
+      </w:pPr>
+    </w:lvl>
+    <w:lvl w:ilvl="2" w:tplc="2C0A001B" w:tentative="1">
+      <w:start w:val="1"/>
+      <w:numFmt w:val="lowerRoman"/>
+      <w:lvlText w:val="%3."/>
+      <w:lvlJc w:val="right"/>
+      <w:pPr>
+        <w:ind w:left="2160" w:hanging="180"/>
+      </w:pPr>
+    </w:lvl>
+    <w:lvl w:ilvl="3" w:tplc="2C0A000F" w:tentative="1">
+      <w:start w:val="1"/>
+      <w:numFmt w:val="decimal"/>
+      <w:lvlText w:val="%4."/>
+      <w:lvlJc w:val="left"/>
+      <w:pPr>
+        <w:ind w:left="2880" w:hanging="360"/>
+      </w:pPr>
+    </w:lvl>
+    <w:lvl w:ilvl="4" w:tplc="2C0A0019" w:tentative="1">
+      <w:start w:val="1"/>
+      <w:numFmt w:val="lowerLetter"/>
+      <w:lvlText w:val="%5."/>
+      <w:lvlJc w:val="left"/>
+      <w:pPr>
+        <w:ind w:left="3600" w:hanging="360"/>
+      </w:pPr>
+    </w:lvl>
+    <w:lvl w:ilvl="5" w:tplc="2C0A001B" w:tentative="1">
+      <w:start w:val="1"/>
+      <w:numFmt w:val="lowerRoman"/>
+      <w:lvlText w:val="%6."/>
+      <w:lvlJc w:val="right"/>
+      <w:pPr>
+        <w:ind w:left="4320" w:hanging="180"/>
+      </w:pPr>
+    </w:lvl>
+    <w:lvl w:ilvl="6" w:tplc="2C0A000F" w:tentative="1">
+      <w:start w:val="1"/>
+      <w:numFmt w:val="decimal"/>
+      <w:lvlText w:val="%7."/>
+      <w:lvlJc w:val="left"/>
+      <w:pPr>
+        <w:ind w:left="5040" w:hanging="360"/>
+      </w:pPr>
+    </w:lvl>
+    <w:lvl w:ilvl="7" w:tplc="2C0A0019" w:tentative="1">
+      <w:start w:val="1"/>
+      <w:numFmt w:val="lowerLetter"/>
+      <w:lvlText w:val="%8."/>
+      <w:lvlJc w:val="left"/>
+      <w:pPr>
+        <w:ind w:left="5760" w:hanging="360"/>
+      </w:pPr>
+    </w:lvl>
+    <w:lvl w:ilvl="8" w:tplc="2C0A001B" w:tentative="1">
+      <w:start w:val="1"/>
+      <w:numFmt w:val="lowerRoman"/>
+      <w:lvlText w:val="%9."/>
+      <w:lvlJc w:val="right"/>
+      <w:pPr>
+        <w:ind w:left="6480" w:hanging="180"/>
+      </w:pPr>
+    </w:lvl>
+  </w:abstractNum>
+  <w:abstractNum w:abstractNumId="3" w15:restartNumberingAfterBreak="0">
+    <w:nsid w:val="71034F33"/>
+    <w:multiLevelType w:val="hybridMultilevel"/>
+    <w:tmpl w:val="1D56C972"/>
+    <w:lvl w:ilvl="0" w:tplc="2C0A0001">
+      <w:start w:val="1"/>
+      <w:numFmt w:val="bullet"/>
+      <w:lvlText w:val=""/>
+      <w:lvlJc w:val="left"/>
+      <w:pPr>
+        <w:ind w:left="720" w:hanging="360"/>
+      </w:pPr>
+      <w:rPr>
+        <w:rFonts w:ascii="Symbol" w:hAnsi="Symbol" w:hint="default"/>
+      </w:rPr>
+    </w:lvl>
+    <w:lvl w:ilvl="1" w:tplc="2C0A0003" w:tentative="1">
+      <w:start w:val="1"/>
+      <w:numFmt w:val="bullet"/>
+      <w:lvlText w:val="o"/>
+      <w:lvlJc w:val="left"/>
+      <w:pPr>
+        <w:ind w:left="1440" w:hanging="360"/>
+      </w:pPr>
+      <w:rPr>
+        <w:rFonts w:ascii="Courier New" w:hAnsi="Courier New" w:cs="Courier New" w:hint="default"/>
+      </w:rPr>
+    </w:lvl>
+    <w:lvl w:ilvl="2" w:tplc="2C0A0005" w:tentative="1">
+      <w:start w:val="1"/>
+      <w:numFmt w:val="bullet"/>
+      <w:lvlText w:val=""/>
+      <w:lvlJc w:val="left"/>
+      <w:pPr>
+        <w:ind w:left="2160" w:hanging="360"/>
+      </w:pPr>
+      <w:rPr>
+        <w:rFonts w:ascii="Wingdings" w:hAnsi="Wingdings" w:hint="default"/>
+      </w:rPr>
+    </w:lvl>
+    <w:lvl w:ilvl="3" w:tplc="2C0A0001" w:tentative="1">
+      <w:start w:val="1"/>
+      <w:numFmt w:val="bullet"/>
+      <w:lvlText w:val=""/>
+      <w:lvlJc w:val="left"/>
+      <w:pPr>
+        <w:ind w:left="2880" w:hanging="360"/>
+      </w:pPr>
+      <w:rPr>
+        <w:rFonts w:ascii="Symbol" w:hAnsi="Symbol" w:hint="default"/>
+      </w:rPr>
+    </w:lvl>
+    <w:lvl w:ilvl="4" w:tplc="2C0A0003" w:tentative="1">
+      <w:start w:val="1"/>
+      <w:numFmt w:val="bullet"/>
+      <w:lvlText w:val="o"/>
+      <w:lvlJc w:val="left"/>
+      <w:pPr>
+        <w:ind w:left="3600" w:hanging="360"/>
+      </w:pPr>
+      <w:rPr>
+        <w:rFonts w:ascii="Courier New" w:hAnsi="Courier New" w:cs="Courier New" w:hint="default"/>
+      </w:rPr>
+    </w:lvl>
+    <w:lvl w:ilvl="5" w:tplc="2C0A0005" w:tentative="1">
+      <w:start w:val="1"/>
+      <w:numFmt w:val="bullet"/>
+      <w:lvlText w:val=""/>
+      <w:lvlJc w:val="left"/>
+      <w:pPr>
+        <w:ind w:left="4320" w:hanging="360"/>
+      </w:pPr>
+      <w:rPr>
+        <w:rFonts w:ascii="Wingdings" w:hAnsi="Wingdings" w:hint="default"/>
+      </w:rPr>
+    </w:lvl>
+    <w:lvl w:ilvl="6" w:tplc="2C0A0001" w:tentative="1">
+      <w:start w:val="1"/>
+      <w:numFmt w:val="bullet"/>
+      <w:lvlText w:val=""/>
+      <w:lvlJc w:val="left"/>
+      <w:pPr>
+        <w:ind w:left="5040" w:hanging="360"/>
+      </w:pPr>
+      <w:rPr>
+        <w:rFonts w:ascii="Symbol" w:hAnsi="Symbol" w:hint="default"/>
+      </w:rPr>
+    </w:lvl>
+    <w:lvl w:ilvl="7" w:tplc="2C0A0003" w:tentative="1">
+      <w:start w:val="1"/>
+      <w:numFmt w:val="bullet"/>
+      <w:lvlText w:val="o"/>
+      <w:lvlJc w:val="left"/>
+      <w:pPr>
+        <w:ind w:left="5760" w:hanging="360"/>
+      </w:pPr>
+      <w:rPr>
+        <w:rFonts w:ascii="Courier New" w:hAnsi="Courier New" w:cs="Courier New" w:hint="default"/>
+      </w:rPr>
+    </w:lvl>
+    <w:lvl w:ilvl="8" w:tplc="2C0A0005" w:tentative="1">
+      <w:start w:val="1"/>
+      <w:numFmt w:val="bullet"/>
+      <w:lvlText w:val=""/>
+      <w:lvlJc w:val="left"/>
+      <w:pPr>
+        <w:ind w:left="6480" w:hanging="360"/>
+      </w:pPr>
+      <w:rPr>
+        <w:rFonts w:ascii="Wingdings" w:hAnsi="Wingdings" w:hint="default"/>
+      </w:rPr>
+    </w:lvl>
+  </w:abstractNum>
+  <w:num w:numId="1">
+    <w:abstractNumId w:val="3"/>
+  </w:num>
+  <w:num w:numId="2">
+    <w:abstractNumId w:val="0"/>
+  </w:num>
+  <w:num w:numId="3">
+    <w:abstractNumId w:val="1"/>
+  </w:num>
+  <w:num w:numId="4">
+    <w:abstractNumId w:val="2"/>
+  </w:num>
+</w:numbering>
+</file>
+
 <file path=word/styles.xml><?xml version="1.0" encoding="utf-8"?>
-<w:styles xmlns:mc="http://schemas.openxmlformats.org/markup-compatibility/2006" xmlns:r="http://schemas.openxmlformats.org/officeDocument/2006/relationships" xmlns:w="http://schemas.openxmlformats.org/wordprocessingml/2006/main" xmlns:w14="http://schemas.microsoft.com/office/word/2010/wordml" xmlns:w15="http://schemas.microsoft.com/office/word/2012/wordml" xmlns:w16cex="http://schemas.microsoft.com/office/word/2018/wordml/cex" xmlns:w16cid="http://schemas.microsoft.com/office/word/2016/wordml/cid" xmlns:w16="http://schemas.microsoft.com/office/word/2018/wordml" xmlns:w16sdtdh="http://schemas.microsoft.com/office/word/2020/wordml/sdtdatahash" xmlns:w16se="http://schemas.microsoft.com/office/word/2015/wordml/symex" mc:Ignorable="w14 w15 w16se w16cid w16 w16cex w16sdtdh">
+<w:styles xmlns:mc="http://schemas.openxmlformats.org/markup-compatibility/2006" xmlns:r="http://schemas.openxmlformats.org/officeDocument/2006/relationships" xmlns:w="http://schemas.openxmlformats.org/wordprocessingml/2006/main" xmlns:w14="http://schemas.microsoft.com/office/word/2010/wordml" xmlns:w15="http://schemas.microsoft.com/office/word/2012/wordml" mc:Ignorable="w14 w15">
   <w:docDefaults>
     <w:rPrDefault>
       <w:rPr>
@@ -160,7 +921,7 @@
       </w:pPr>
     </w:pPrDefault>
   </w:docDefaults>
-  <w:latentStyles w:defLockedState="0" w:defUIPriority="99" w:defSemiHidden="0" w:defUnhideWhenUsed="0" w:defQFormat="0" w:count="376">
+  <w:latentStyles w:defLockedState="0" w:defUIPriority="99" w:defSemiHidden="0" w:defUnhideWhenUsed="0" w:defQFormat="0" w:count="371">
     <w:lsdException w:name="Normal" w:uiPriority="0" w:qFormat="1"/>
     <w:lsdException w:name="heading 1" w:uiPriority="9" w:qFormat="1"/>
     <w:lsdException w:name="heading 2" w:semiHidden="1" w:uiPriority="9" w:unhideWhenUsed="1" w:qFormat="1"/>
@@ -532,11 +1293,6 @@
     <w:lsdException w:name="List Table 5 Dark Accent 6" w:uiPriority="50"/>
     <w:lsdException w:name="List Table 6 Colorful Accent 6" w:uiPriority="51"/>
     <w:lsdException w:name="List Table 7 Colorful Accent 6" w:uiPriority="52"/>
-    <w:lsdException w:name="Mention" w:semiHidden="1" w:unhideWhenUsed="1"/>
-    <w:lsdException w:name="Smart Hyperlink" w:semiHidden="1" w:unhideWhenUsed="1"/>
-    <w:lsdException w:name="Hashtag" w:semiHidden="1" w:unhideWhenUsed="1"/>
-    <w:lsdException w:name="Unresolved Mention" w:semiHidden="1" w:unhideWhenUsed="1"/>
-    <w:lsdException w:name="Smart Link" w:semiHidden="1" w:unhideWhenUsed="1"/>
   </w:latentStyles>
   <w:style w:type="paragraph" w:default="1" w:styleId="Normal">
     <w:name w:val="Normal"/>
@@ -587,6 +1343,17 @@
         <w:insideV w:val="single" w:sz="4" w:space="0" w:color="auto"/>
       </w:tblBorders>
     </w:tblPr>
+  </w:style>
+  <w:style w:type="paragraph" w:styleId="Prrafodelista">
+    <w:name w:val="List Paragraph"/>
+    <w:basedOn w:val="Normal"/>
+    <w:uiPriority w:val="34"/>
+    <w:qFormat/>
+    <w:rsid w:val="00CC0A00"/>
+    <w:pPr>
+      <w:ind w:left="720"/>
+      <w:contextualSpacing/>
+    </w:pPr>
   </w:style>
 </w:styles>
 </file>

</xml_diff>

<commit_message>
Corregidos errores de la vista que arrojó el test. Ahora las imágenes se ven en todos los navegadores (se cambió el formato de las imagenes de svg a png). Los vínculos ahora son coherentes con el ruteo del sistema.
</commit_message>
<xml_diff>
--- a/Documentacion/Testeo.docx
+++ b/Documentacion/Testeo.docx
@@ -1,6 +1,6 @@
 
 <file path=word/document.xml><?xml version="1.0" encoding="utf-8"?>
-<w:document xmlns:wpc="http://schemas.microsoft.com/office/word/2010/wordprocessingCanvas" xmlns:mc="http://schemas.openxmlformats.org/markup-compatibility/2006" xmlns:o="urn:schemas-microsoft-com:office:office" xmlns:r="http://schemas.openxmlformats.org/officeDocument/2006/relationships" xmlns:m="http://schemas.openxmlformats.org/officeDocument/2006/math" xmlns:v="urn:schemas-microsoft-com:vml" xmlns:wp14="http://schemas.microsoft.com/office/word/2010/wordprocessingDrawing" xmlns:wp="http://schemas.openxmlformats.org/drawingml/2006/wordprocessingDrawing" xmlns:w10="urn:schemas-microsoft-com:office:word" xmlns:w="http://schemas.openxmlformats.org/wordprocessingml/2006/main" xmlns:w14="http://schemas.microsoft.com/office/word/2010/wordml" xmlns:w15="http://schemas.microsoft.com/office/word/2012/wordml" xmlns:wpg="http://schemas.microsoft.com/office/word/2010/wordprocessingGroup" xmlns:wpi="http://schemas.microsoft.com/office/word/2010/wordprocessingInk" xmlns:wne="http://schemas.microsoft.com/office/word/2006/wordml" xmlns:wps="http://schemas.microsoft.com/office/word/2010/wordprocessingShape" mc:Ignorable="w14 w15 wp14">
+<w:document xmlns:wpc="http://schemas.microsoft.com/office/word/2010/wordprocessingCanvas" xmlns:cx="http://schemas.microsoft.com/office/drawing/2014/chartex" xmlns:cx1="http://schemas.microsoft.com/office/drawing/2015/9/8/chartex" xmlns:cx2="http://schemas.microsoft.com/office/drawing/2015/10/21/chartex" xmlns:cx3="http://schemas.microsoft.com/office/drawing/2016/5/9/chartex" xmlns:cx4="http://schemas.microsoft.com/office/drawing/2016/5/10/chartex" xmlns:cx5="http://schemas.microsoft.com/office/drawing/2016/5/11/chartex" xmlns:cx6="http://schemas.microsoft.com/office/drawing/2016/5/12/chartex" xmlns:cx7="http://schemas.microsoft.com/office/drawing/2016/5/13/chartex" xmlns:cx8="http://schemas.microsoft.com/office/drawing/2016/5/14/chartex" xmlns:mc="http://schemas.openxmlformats.org/markup-compatibility/2006" xmlns:aink="http://schemas.microsoft.com/office/drawing/2016/ink" xmlns:am3d="http://schemas.microsoft.com/office/drawing/2017/model3d" xmlns:o="urn:schemas-microsoft-com:office:office" xmlns:r="http://schemas.openxmlformats.org/officeDocument/2006/relationships" xmlns:m="http://schemas.openxmlformats.org/officeDocument/2006/math" xmlns:v="urn:schemas-microsoft-com:vml" xmlns:wp14="http://schemas.microsoft.com/office/word/2010/wordprocessingDrawing" xmlns:wp="http://schemas.openxmlformats.org/drawingml/2006/wordprocessingDrawing" xmlns:w10="urn:schemas-microsoft-com:office:word" xmlns:w="http://schemas.openxmlformats.org/wordprocessingml/2006/main" xmlns:w14="http://schemas.microsoft.com/office/word/2010/wordml" xmlns:w15="http://schemas.microsoft.com/office/word/2012/wordml" xmlns:w16cex="http://schemas.microsoft.com/office/word/2018/wordml/cex" xmlns:w16cid="http://schemas.microsoft.com/office/word/2016/wordml/cid" xmlns:w16="http://schemas.microsoft.com/office/word/2018/wordml" xmlns:w16sdtdh="http://schemas.microsoft.com/office/word/2020/wordml/sdtdatahash" xmlns:w16se="http://schemas.microsoft.com/office/word/2015/wordml/symex" xmlns:wpg="http://schemas.microsoft.com/office/word/2010/wordprocessingGroup" xmlns:wpi="http://schemas.microsoft.com/office/word/2010/wordprocessingInk" xmlns:wne="http://schemas.microsoft.com/office/word/2006/wordml" xmlns:wps="http://schemas.microsoft.com/office/word/2010/wordprocessingShape" mc:Ignorable="w14 w15 w16se w16cid w16 w16cex w16sdtdh wp14">
   <w:body>
     <w:tbl>
       <w:tblPr>
@@ -335,10 +335,7 @@
             </w:r>
           </w:p>
           <w:p/>
-          <w:p>
-            <w:bookmarkStart w:id="0" w:name="_GoBack"/>
-            <w:bookmarkEnd w:id="0"/>
-          </w:p>
+          <w:p/>
           <w:p>
             <w:pPr>
               <w:pStyle w:val="Prrafodelista"/>
@@ -363,12 +360,21 @@
                 <w:ilvl w:val="0"/>
                 <w:numId w:val="4"/>
               </w:numPr>
-            </w:pPr>
-            <w:r>
+              <w:rPr>
+                <w:highlight w:val="green"/>
+              </w:rPr>
+            </w:pPr>
+            <w:r>
+              <w:rPr>
+                <w:highlight w:val="green"/>
+              </w:rPr>
               <w:t xml:space="preserve">No se visualiza imagen logo </w:t>
             </w:r>
             <w:proofErr w:type="spellStart"/>
             <w:r>
+              <w:rPr>
+                <w:highlight w:val="green"/>
+              </w:rPr>
               <w:t>Reci-coop</w:t>
             </w:r>
             <w:proofErr w:type="spellEnd"/>
@@ -407,8 +413,14 @@
                 <w:ilvl w:val="0"/>
                 <w:numId w:val="4"/>
               </w:numPr>
-            </w:pPr>
-            <w:r>
+              <w:rPr>
+                <w:highlight w:val="green"/>
+              </w:rPr>
+            </w:pPr>
+            <w:r>
+              <w:rPr>
+                <w:highlight w:val="green"/>
+              </w:rPr>
               <w:t>Verificar ruta</w:t>
             </w:r>
           </w:p>
@@ -425,8 +437,14 @@
                 <w:ilvl w:val="0"/>
                 <w:numId w:val="4"/>
               </w:numPr>
-            </w:pPr>
-            <w:r>
+              <w:rPr>
+                <w:highlight w:val="yellow"/>
+              </w:rPr>
+            </w:pPr>
+            <w:r>
+              <w:rPr>
+                <w:highlight w:val="yellow"/>
+              </w:rPr>
               <w:t xml:space="preserve">Verificar ruta </w:t>
             </w:r>
           </w:p>
@@ -516,8 +534,58 @@
 </w:document>
 </file>
 
+<file path=word/endnotes.xml><?xml version="1.0" encoding="utf-8"?>
+<w:endnotes xmlns:wpc="http://schemas.microsoft.com/office/word/2010/wordprocessingCanvas" xmlns:cx="http://schemas.microsoft.com/office/drawing/2014/chartex" xmlns:cx1="http://schemas.microsoft.com/office/drawing/2015/9/8/chartex" xmlns:cx2="http://schemas.microsoft.com/office/drawing/2015/10/21/chartex" xmlns:cx3="http://schemas.microsoft.com/office/drawing/2016/5/9/chartex" xmlns:cx4="http://schemas.microsoft.com/office/drawing/2016/5/10/chartex" xmlns:cx5="http://schemas.microsoft.com/office/drawing/2016/5/11/chartex" xmlns:cx6="http://schemas.microsoft.com/office/drawing/2016/5/12/chartex" xmlns:cx7="http://schemas.microsoft.com/office/drawing/2016/5/13/chartex" xmlns:cx8="http://schemas.microsoft.com/office/drawing/2016/5/14/chartex" xmlns:mc="http://schemas.openxmlformats.org/markup-compatibility/2006" xmlns:aink="http://schemas.microsoft.com/office/drawing/2016/ink" xmlns:am3d="http://schemas.microsoft.com/office/drawing/2017/model3d" xmlns:o="urn:schemas-microsoft-com:office:office" xmlns:r="http://schemas.openxmlformats.org/officeDocument/2006/relationships" xmlns:m="http://schemas.openxmlformats.org/officeDocument/2006/math" xmlns:v="urn:schemas-microsoft-com:vml" xmlns:wp14="http://schemas.microsoft.com/office/word/2010/wordprocessingDrawing" xmlns:wp="http://schemas.openxmlformats.org/drawingml/2006/wordprocessingDrawing" xmlns:w10="urn:schemas-microsoft-com:office:word" xmlns:w="http://schemas.openxmlformats.org/wordprocessingml/2006/main" xmlns:w14="http://schemas.microsoft.com/office/word/2010/wordml" xmlns:w15="http://schemas.microsoft.com/office/word/2012/wordml" xmlns:w16cex="http://schemas.microsoft.com/office/word/2018/wordml/cex" xmlns:w16cid="http://schemas.microsoft.com/office/word/2016/wordml/cid" xmlns:w16="http://schemas.microsoft.com/office/word/2018/wordml" xmlns:w16sdtdh="http://schemas.microsoft.com/office/word/2020/wordml/sdtdatahash" xmlns:w16se="http://schemas.microsoft.com/office/word/2015/wordml/symex" xmlns:wpg="http://schemas.microsoft.com/office/word/2010/wordprocessingGroup" xmlns:wpi="http://schemas.microsoft.com/office/word/2010/wordprocessingInk" xmlns:wne="http://schemas.microsoft.com/office/word/2006/wordml" xmlns:wps="http://schemas.microsoft.com/office/word/2010/wordprocessingShape" mc:Ignorable="w14 w15 w16se w16cid w16 w16cex w16sdtdh wp14">
+  <w:endnote w:type="separator" w:id="-1">
+    <w:p>
+      <w:pPr>
+        <w:spacing w:after="0" w:line="240" w:lineRule="auto"/>
+      </w:pPr>
+      <w:r>
+        <w:separator/>
+      </w:r>
+    </w:p>
+  </w:endnote>
+  <w:endnote w:type="continuationSeparator" w:id="0">
+    <w:p>
+      <w:pPr>
+        <w:spacing w:after="0" w:line="240" w:lineRule="auto"/>
+      </w:pPr>
+      <w:r>
+        <w:continuationSeparator/>
+      </w:r>
+    </w:p>
+  </w:endnote>
+</w:endnotes>
+</file>
+
+<file path=word/footnotes.xml><?xml version="1.0" encoding="utf-8"?>
+<w:footnotes xmlns:wpc="http://schemas.microsoft.com/office/word/2010/wordprocessingCanvas" xmlns:cx="http://schemas.microsoft.com/office/drawing/2014/chartex" xmlns:cx1="http://schemas.microsoft.com/office/drawing/2015/9/8/chartex" xmlns:cx2="http://schemas.microsoft.com/office/drawing/2015/10/21/chartex" xmlns:cx3="http://schemas.microsoft.com/office/drawing/2016/5/9/chartex" xmlns:cx4="http://schemas.microsoft.com/office/drawing/2016/5/10/chartex" xmlns:cx5="http://schemas.microsoft.com/office/drawing/2016/5/11/chartex" xmlns:cx6="http://schemas.microsoft.com/office/drawing/2016/5/12/chartex" xmlns:cx7="http://schemas.microsoft.com/office/drawing/2016/5/13/chartex" xmlns:cx8="http://schemas.microsoft.com/office/drawing/2016/5/14/chartex" xmlns:mc="http://schemas.openxmlformats.org/markup-compatibility/2006" xmlns:aink="http://schemas.microsoft.com/office/drawing/2016/ink" xmlns:am3d="http://schemas.microsoft.com/office/drawing/2017/model3d" xmlns:o="urn:schemas-microsoft-com:office:office" xmlns:r="http://schemas.openxmlformats.org/officeDocument/2006/relationships" xmlns:m="http://schemas.openxmlformats.org/officeDocument/2006/math" xmlns:v="urn:schemas-microsoft-com:vml" xmlns:wp14="http://schemas.microsoft.com/office/word/2010/wordprocessingDrawing" xmlns:wp="http://schemas.openxmlformats.org/drawingml/2006/wordprocessingDrawing" xmlns:w10="urn:schemas-microsoft-com:office:word" xmlns:w="http://schemas.openxmlformats.org/wordprocessingml/2006/main" xmlns:w14="http://schemas.microsoft.com/office/word/2010/wordml" xmlns:w15="http://schemas.microsoft.com/office/word/2012/wordml" xmlns:w16cex="http://schemas.microsoft.com/office/word/2018/wordml/cex" xmlns:w16cid="http://schemas.microsoft.com/office/word/2016/wordml/cid" xmlns:w16="http://schemas.microsoft.com/office/word/2018/wordml" xmlns:w16sdtdh="http://schemas.microsoft.com/office/word/2020/wordml/sdtdatahash" xmlns:w16se="http://schemas.microsoft.com/office/word/2015/wordml/symex" xmlns:wpg="http://schemas.microsoft.com/office/word/2010/wordprocessingGroup" xmlns:wpi="http://schemas.microsoft.com/office/word/2010/wordprocessingInk" xmlns:wne="http://schemas.microsoft.com/office/word/2006/wordml" xmlns:wps="http://schemas.microsoft.com/office/word/2010/wordprocessingShape" mc:Ignorable="w14 w15 w16se w16cid w16 w16cex w16sdtdh wp14">
+  <w:footnote w:type="separator" w:id="-1">
+    <w:p>
+      <w:pPr>
+        <w:spacing w:after="0" w:line="240" w:lineRule="auto"/>
+      </w:pPr>
+      <w:r>
+        <w:separator/>
+      </w:r>
+    </w:p>
+  </w:footnote>
+  <w:footnote w:type="continuationSeparator" w:id="0">
+    <w:p>
+      <w:pPr>
+        <w:spacing w:after="0" w:line="240" w:lineRule="auto"/>
+      </w:pPr>
+      <w:r>
+        <w:continuationSeparator/>
+      </w:r>
+    </w:p>
+  </w:footnote>
+</w:footnotes>
+</file>
+
 <file path=word/numbering.xml><?xml version="1.0" encoding="utf-8"?>
-<w:numbering xmlns:wpc="http://schemas.microsoft.com/office/word/2010/wordprocessingCanvas" xmlns:mc="http://schemas.openxmlformats.org/markup-compatibility/2006" xmlns:o="urn:schemas-microsoft-com:office:office" xmlns:r="http://schemas.openxmlformats.org/officeDocument/2006/relationships" xmlns:m="http://schemas.openxmlformats.org/officeDocument/2006/math" xmlns:v="urn:schemas-microsoft-com:vml" xmlns:wp14="http://schemas.microsoft.com/office/word/2010/wordprocessingDrawing" xmlns:wp="http://schemas.openxmlformats.org/drawingml/2006/wordprocessingDrawing" xmlns:w10="urn:schemas-microsoft-com:office:word" xmlns:w="http://schemas.openxmlformats.org/wordprocessingml/2006/main" xmlns:w14="http://schemas.microsoft.com/office/word/2010/wordml" xmlns:w15="http://schemas.microsoft.com/office/word/2012/wordml" xmlns:wpg="http://schemas.microsoft.com/office/word/2010/wordprocessingGroup" xmlns:wpi="http://schemas.microsoft.com/office/word/2010/wordprocessingInk" xmlns:wne="http://schemas.microsoft.com/office/word/2006/wordml" xmlns:wps="http://schemas.microsoft.com/office/word/2010/wordprocessingShape" mc:Ignorable="w14 w15 wp14">
+<w:numbering xmlns:wpc="http://schemas.microsoft.com/office/word/2010/wordprocessingCanvas" xmlns:cx="http://schemas.microsoft.com/office/drawing/2014/chartex" xmlns:cx1="http://schemas.microsoft.com/office/drawing/2015/9/8/chartex" xmlns:cx2="http://schemas.microsoft.com/office/drawing/2015/10/21/chartex" xmlns:cx3="http://schemas.microsoft.com/office/drawing/2016/5/9/chartex" xmlns:cx4="http://schemas.microsoft.com/office/drawing/2016/5/10/chartex" xmlns:cx5="http://schemas.microsoft.com/office/drawing/2016/5/11/chartex" xmlns:cx6="http://schemas.microsoft.com/office/drawing/2016/5/12/chartex" xmlns:cx7="http://schemas.microsoft.com/office/drawing/2016/5/13/chartex" xmlns:cx8="http://schemas.microsoft.com/office/drawing/2016/5/14/chartex" xmlns:mc="http://schemas.openxmlformats.org/markup-compatibility/2006" xmlns:aink="http://schemas.microsoft.com/office/drawing/2016/ink" xmlns:am3d="http://schemas.microsoft.com/office/drawing/2017/model3d" xmlns:o="urn:schemas-microsoft-com:office:office" xmlns:r="http://schemas.openxmlformats.org/officeDocument/2006/relationships" xmlns:m="http://schemas.openxmlformats.org/officeDocument/2006/math" xmlns:v="urn:schemas-microsoft-com:vml" xmlns:wp14="http://schemas.microsoft.com/office/word/2010/wordprocessingDrawing" xmlns:wp="http://schemas.openxmlformats.org/drawingml/2006/wordprocessingDrawing" xmlns:w10="urn:schemas-microsoft-com:office:word" xmlns:w="http://schemas.openxmlformats.org/wordprocessingml/2006/main" xmlns:w14="http://schemas.microsoft.com/office/word/2010/wordml" xmlns:w15="http://schemas.microsoft.com/office/word/2012/wordml" xmlns:w16cex="http://schemas.microsoft.com/office/word/2018/wordml/cex" xmlns:w16cid="http://schemas.microsoft.com/office/word/2016/wordml/cid" xmlns:w16="http://schemas.microsoft.com/office/word/2018/wordml" xmlns:w16sdtdh="http://schemas.microsoft.com/office/word/2020/wordml/sdtdatahash" xmlns:w16se="http://schemas.microsoft.com/office/word/2015/wordml/symex" xmlns:wpg="http://schemas.microsoft.com/office/word/2010/wordprocessingGroup" xmlns:wpi="http://schemas.microsoft.com/office/word/2010/wordprocessingInk" xmlns:wne="http://schemas.microsoft.com/office/word/2006/wordml" xmlns:wps="http://schemas.microsoft.com/office/word/2010/wordprocessingShape" mc:Ignorable="w14 w15 w16se w16cid w16 w16cex w16sdtdh wp14">
   <w:abstractNum w:abstractNumId="0" w15:restartNumberingAfterBreak="0">
     <w:nsid w:val="1CF22285"/>
     <w:multiLevelType w:val="hybridMultilevel"/>
@@ -905,7 +973,7 @@
 </file>
 
 <file path=word/styles.xml><?xml version="1.0" encoding="utf-8"?>
-<w:styles xmlns:mc="http://schemas.openxmlformats.org/markup-compatibility/2006" xmlns:r="http://schemas.openxmlformats.org/officeDocument/2006/relationships" xmlns:w="http://schemas.openxmlformats.org/wordprocessingml/2006/main" xmlns:w14="http://schemas.microsoft.com/office/word/2010/wordml" xmlns:w15="http://schemas.microsoft.com/office/word/2012/wordml" mc:Ignorable="w14 w15">
+<w:styles xmlns:mc="http://schemas.openxmlformats.org/markup-compatibility/2006" xmlns:r="http://schemas.openxmlformats.org/officeDocument/2006/relationships" xmlns:w="http://schemas.openxmlformats.org/wordprocessingml/2006/main" xmlns:w14="http://schemas.microsoft.com/office/word/2010/wordml" xmlns:w15="http://schemas.microsoft.com/office/word/2012/wordml" xmlns:w16cex="http://schemas.microsoft.com/office/word/2018/wordml/cex" xmlns:w16cid="http://schemas.microsoft.com/office/word/2016/wordml/cid" xmlns:w16="http://schemas.microsoft.com/office/word/2018/wordml" xmlns:w16sdtdh="http://schemas.microsoft.com/office/word/2020/wordml/sdtdatahash" xmlns:w16se="http://schemas.microsoft.com/office/word/2015/wordml/symex" mc:Ignorable="w14 w15 w16se w16cid w16 w16cex w16sdtdh">
   <w:docDefaults>
     <w:rPrDefault>
       <w:rPr>
@@ -921,7 +989,7 @@
       </w:pPr>
     </w:pPrDefault>
   </w:docDefaults>
-  <w:latentStyles w:defLockedState="0" w:defUIPriority="99" w:defSemiHidden="0" w:defUnhideWhenUsed="0" w:defQFormat="0" w:count="371">
+  <w:latentStyles w:defLockedState="0" w:defUIPriority="99" w:defSemiHidden="0" w:defUnhideWhenUsed="0" w:defQFormat="0" w:count="376">
     <w:lsdException w:name="Normal" w:uiPriority="0" w:qFormat="1"/>
     <w:lsdException w:name="heading 1" w:uiPriority="9" w:qFormat="1"/>
     <w:lsdException w:name="heading 2" w:semiHidden="1" w:uiPriority="9" w:unhideWhenUsed="1" w:qFormat="1"/>
@@ -1027,7 +1095,6 @@
     <w:lsdException w:name="HTML Sample" w:semiHidden="1" w:unhideWhenUsed="1"/>
     <w:lsdException w:name="HTML Typewriter" w:semiHidden="1" w:unhideWhenUsed="1"/>
     <w:lsdException w:name="HTML Variable" w:semiHidden="1" w:unhideWhenUsed="1"/>
-    <w:lsdException w:name="Normal Table" w:semiHidden="1" w:unhideWhenUsed="1"/>
     <w:lsdException w:name="annotation subject" w:semiHidden="1" w:unhideWhenUsed="1"/>
     <w:lsdException w:name="No List" w:semiHidden="1" w:unhideWhenUsed="1"/>
     <w:lsdException w:name="Outline List 1" w:semiHidden="1" w:unhideWhenUsed="1"/>
@@ -1070,11 +1137,8 @@
     <w:lsdException w:name="Table Contemporary" w:semiHidden="1" w:unhideWhenUsed="1"/>
     <w:lsdException w:name="Table Elegant" w:semiHidden="1" w:unhideWhenUsed="1"/>
     <w:lsdException w:name="Table Professional" w:semiHidden="1" w:unhideWhenUsed="1"/>
-    <w:lsdException w:name="Table Subtle 1" w:semiHidden="1" w:unhideWhenUsed="1"/>
     <w:lsdException w:name="Table Subtle 2" w:semiHidden="1" w:unhideWhenUsed="1"/>
     <w:lsdException w:name="Table Web 1" w:semiHidden="1" w:unhideWhenUsed="1"/>
-    <w:lsdException w:name="Table Web 2" w:semiHidden="1" w:unhideWhenUsed="1"/>
-    <w:lsdException w:name="Table Web 3" w:semiHidden="1" w:unhideWhenUsed="1"/>
     <w:lsdException w:name="Balloon Text" w:semiHidden="1" w:unhideWhenUsed="1"/>
     <w:lsdException w:name="Table Grid" w:uiPriority="39"/>
     <w:lsdException w:name="Table Theme" w:semiHidden="1" w:unhideWhenUsed="1"/>
@@ -1293,6 +1357,11 @@
     <w:lsdException w:name="List Table 5 Dark Accent 6" w:uiPriority="50"/>
     <w:lsdException w:name="List Table 6 Colorful Accent 6" w:uiPriority="51"/>
     <w:lsdException w:name="List Table 7 Colorful Accent 6" w:uiPriority="52"/>
+    <w:lsdException w:name="Mention" w:semiHidden="1" w:unhideWhenUsed="1"/>
+    <w:lsdException w:name="Smart Hyperlink" w:semiHidden="1" w:unhideWhenUsed="1"/>
+    <w:lsdException w:name="Hashtag" w:semiHidden="1" w:unhideWhenUsed="1"/>
+    <w:lsdException w:name="Unresolved Mention" w:semiHidden="1" w:unhideWhenUsed="1"/>
+    <w:lsdException w:name="Smart Link" w:semiHidden="1" w:unhideWhenUsed="1"/>
   </w:latentStyles>
   <w:style w:type="paragraph" w:default="1" w:styleId="Normal">
     <w:name w:val="Normal"/>
@@ -1354,6 +1423,50 @@
       <w:ind w:left="720"/>
       <w:contextualSpacing/>
     </w:pPr>
+  </w:style>
+  <w:style w:type="paragraph" w:styleId="Encabezado">
+    <w:name w:val="header"/>
+    <w:basedOn w:val="Normal"/>
+    <w:link w:val="EncabezadoCar"/>
+    <w:uiPriority w:val="99"/>
+    <w:unhideWhenUsed/>
+    <w:rsid w:val="0006111D"/>
+    <w:pPr>
+      <w:tabs>
+        <w:tab w:val="center" w:pos="4252"/>
+        <w:tab w:val="right" w:pos="8504"/>
+      </w:tabs>
+      <w:spacing w:after="0" w:line="240" w:lineRule="auto"/>
+    </w:pPr>
+  </w:style>
+  <w:style w:type="character" w:customStyle="1" w:styleId="EncabezadoCar">
+    <w:name w:val="Encabezado Car"/>
+    <w:basedOn w:val="Fuentedeprrafopredeter"/>
+    <w:link w:val="Encabezado"/>
+    <w:uiPriority w:val="99"/>
+    <w:rsid w:val="0006111D"/>
+  </w:style>
+  <w:style w:type="paragraph" w:styleId="Piedepgina">
+    <w:name w:val="footer"/>
+    <w:basedOn w:val="Normal"/>
+    <w:link w:val="PiedepginaCar"/>
+    <w:uiPriority w:val="99"/>
+    <w:unhideWhenUsed/>
+    <w:rsid w:val="0006111D"/>
+    <w:pPr>
+      <w:tabs>
+        <w:tab w:val="center" w:pos="4252"/>
+        <w:tab w:val="right" w:pos="8504"/>
+      </w:tabs>
+      <w:spacing w:after="0" w:line="240" w:lineRule="auto"/>
+    </w:pPr>
+  </w:style>
+  <w:style w:type="character" w:customStyle="1" w:styleId="PiedepginaCar">
+    <w:name w:val="Pie de página Car"/>
+    <w:basedOn w:val="Fuentedeprrafopredeter"/>
+    <w:link w:val="Piedepgina"/>
+    <w:uiPriority w:val="99"/>
+    <w:rsid w:val="0006111D"/>
   </w:style>
 </w:styles>
 </file>

</xml_diff>

<commit_message>
Testeadas las historias 29 y 30
</commit_message>
<xml_diff>
--- a/Documentacion/Testeo.docx
+++ b/Documentacion/Testeo.docx
@@ -1,6 +1,6 @@
 
 <file path=word/document.xml><?xml version="1.0" encoding="utf-8"?>
-<w:document xmlns:wpc="http://schemas.microsoft.com/office/word/2010/wordprocessingCanvas" xmlns:mc="http://schemas.openxmlformats.org/markup-compatibility/2006" xmlns:o="urn:schemas-microsoft-com:office:office" xmlns:r="http://schemas.openxmlformats.org/officeDocument/2006/relationships" xmlns:m="http://schemas.openxmlformats.org/officeDocument/2006/math" xmlns:v="urn:schemas-microsoft-com:vml" xmlns:wp14="http://schemas.microsoft.com/office/word/2010/wordprocessingDrawing" xmlns:wp="http://schemas.openxmlformats.org/drawingml/2006/wordprocessingDrawing" xmlns:w10="urn:schemas-microsoft-com:office:word" xmlns:w="http://schemas.openxmlformats.org/wordprocessingml/2006/main" xmlns:w14="http://schemas.microsoft.com/office/word/2010/wordml" xmlns:w15="http://schemas.microsoft.com/office/word/2012/wordml" xmlns:wpg="http://schemas.microsoft.com/office/word/2010/wordprocessingGroup" xmlns:wpi="http://schemas.microsoft.com/office/word/2010/wordprocessingInk" xmlns:wne="http://schemas.microsoft.com/office/word/2006/wordml" xmlns:wps="http://schemas.microsoft.com/office/word/2010/wordprocessingShape" mc:Ignorable="w14 w15 wp14">
+<w:document xmlns:wpc="http://schemas.microsoft.com/office/word/2010/wordprocessingCanvas" xmlns:cx="http://schemas.microsoft.com/office/drawing/2014/chartex" xmlns:cx1="http://schemas.microsoft.com/office/drawing/2015/9/8/chartex" xmlns:cx2="http://schemas.microsoft.com/office/drawing/2015/10/21/chartex" xmlns:cx3="http://schemas.microsoft.com/office/drawing/2016/5/9/chartex" xmlns:cx4="http://schemas.microsoft.com/office/drawing/2016/5/10/chartex" xmlns:cx5="http://schemas.microsoft.com/office/drawing/2016/5/11/chartex" xmlns:cx6="http://schemas.microsoft.com/office/drawing/2016/5/12/chartex" xmlns:cx7="http://schemas.microsoft.com/office/drawing/2016/5/13/chartex" xmlns:cx8="http://schemas.microsoft.com/office/drawing/2016/5/14/chartex" xmlns:mc="http://schemas.openxmlformats.org/markup-compatibility/2006" xmlns:aink="http://schemas.microsoft.com/office/drawing/2016/ink" xmlns:am3d="http://schemas.microsoft.com/office/drawing/2017/model3d" xmlns:o="urn:schemas-microsoft-com:office:office" xmlns:r="http://schemas.openxmlformats.org/officeDocument/2006/relationships" xmlns:m="http://schemas.openxmlformats.org/officeDocument/2006/math" xmlns:v="urn:schemas-microsoft-com:vml" xmlns:wp14="http://schemas.microsoft.com/office/word/2010/wordprocessingDrawing" xmlns:wp="http://schemas.openxmlformats.org/drawingml/2006/wordprocessingDrawing" xmlns:w10="urn:schemas-microsoft-com:office:word" xmlns:w="http://schemas.openxmlformats.org/wordprocessingml/2006/main" xmlns:w14="http://schemas.microsoft.com/office/word/2010/wordml" xmlns:w15="http://schemas.microsoft.com/office/word/2012/wordml" xmlns:w16cex="http://schemas.microsoft.com/office/word/2018/wordml/cex" xmlns:w16cid="http://schemas.microsoft.com/office/word/2016/wordml/cid" xmlns:w16="http://schemas.microsoft.com/office/word/2018/wordml" xmlns:w16sdtdh="http://schemas.microsoft.com/office/word/2020/wordml/sdtdatahash" xmlns:w16se="http://schemas.microsoft.com/office/word/2015/wordml/symex" xmlns:wpg="http://schemas.microsoft.com/office/word/2010/wordprocessingGroup" xmlns:wpi="http://schemas.microsoft.com/office/word/2010/wordprocessingInk" xmlns:wne="http://schemas.microsoft.com/office/word/2006/wordml" xmlns:wps="http://schemas.microsoft.com/office/word/2010/wordprocessingShape" mc:Ignorable="w14 w15 w16se w16cid w16 w16cex w16sdtdh wp14">
   <w:body>
     <w:tbl>
       <w:tblPr>
@@ -14,7 +14,7 @@
         <w:gridCol w:w="1344"/>
         <w:gridCol w:w="2799"/>
         <w:gridCol w:w="2799"/>
-        <w:gridCol w:w="2799"/>
+        <w:gridCol w:w="3547"/>
       </w:tblGrid>
       <w:tr>
         <w:tc>
@@ -114,7 +114,7 @@
         </w:tc>
         <w:tc>
           <w:tcPr>
-            <w:tcW w:w="2799" w:type="dxa"/>
+            <w:tcW w:w="3547" w:type="dxa"/>
           </w:tcPr>
           <w:p>
             <w:pPr>
@@ -335,10 +335,7 @@
             </w:r>
           </w:p>
           <w:p/>
-          <w:p>
-            <w:bookmarkStart w:id="0" w:name="_GoBack"/>
-            <w:bookmarkEnd w:id="0"/>
-          </w:p>
+          <w:p/>
           <w:p>
             <w:pPr>
               <w:pStyle w:val="Prrafodelista"/>
@@ -354,7 +351,7 @@
         </w:tc>
         <w:tc>
           <w:tcPr>
-            <w:tcW w:w="2799" w:type="dxa"/>
+            <w:tcW w:w="3547" w:type="dxa"/>
           </w:tcPr>
           <w:p>
             <w:pPr>
@@ -443,6 +440,11 @@
             <w:r>
               <w:t>Funciona correctamente según historial de navegación</w:t>
             </w:r>
+          </w:p>
+          <w:p>
+            <w:pPr>
+              <w:pStyle w:val="Prrafodelista"/>
+            </w:pPr>
           </w:p>
           <w:p>
             <w:pPr>
@@ -471,37 +473,225 @@
           <w:tcPr>
             <w:tcW w:w="1838" w:type="dxa"/>
           </w:tcPr>
-          <w:p/>
+          <w:p>
+            <w:r>
+              <w:t>18/10</w:t>
+            </w:r>
+          </w:p>
         </w:tc>
         <w:tc>
           <w:tcPr>
             <w:tcW w:w="1418" w:type="dxa"/>
           </w:tcPr>
-          <w:p/>
+          <w:p>
+            <w:r>
+              <w:t>Martínez, Blas</w:t>
+            </w:r>
+          </w:p>
         </w:tc>
         <w:tc>
           <w:tcPr>
             <w:tcW w:w="1344" w:type="dxa"/>
           </w:tcPr>
-          <w:p/>
+          <w:p>
+            <w:r>
+              <w:t>TPE-29/30</w:t>
+            </w:r>
+          </w:p>
         </w:tc>
         <w:tc>
           <w:tcPr>
             <w:tcW w:w="2799" w:type="dxa"/>
           </w:tcPr>
-          <w:p/>
+          <w:p>
+            <w:pPr>
+              <w:pStyle w:val="Prrafodelista"/>
+              <w:numPr>
+                <w:ilvl w:val="0"/>
+                <w:numId w:val="5"/>
+              </w:numPr>
+            </w:pPr>
+            <w:r>
+              <w:t>Carga la pantalla de listado de materiales.</w:t>
+            </w:r>
+          </w:p>
+          <w:p>
+            <w:pPr>
+              <w:pStyle w:val="Prrafodelista"/>
+            </w:pPr>
+          </w:p>
+          <w:p>
+            <w:pPr>
+              <w:pStyle w:val="Prrafodelista"/>
+            </w:pPr>
+          </w:p>
+          <w:p>
+            <w:pPr>
+              <w:pStyle w:val="Prrafodelista"/>
+              <w:numPr>
+                <w:ilvl w:val="0"/>
+                <w:numId w:val="5"/>
+              </w:numPr>
+            </w:pPr>
+            <w:r>
+              <w:t>Se prueban los links de la barra de navegación-</w:t>
+            </w:r>
+          </w:p>
+          <w:p>
+            <w:pPr>
+              <w:pStyle w:val="Prrafodelista"/>
+              <w:numPr>
+                <w:ilvl w:val="0"/>
+                <w:numId w:val="5"/>
+              </w:numPr>
+            </w:pPr>
+            <w:r>
+              <w:lastRenderedPageBreak/>
+              <w:t xml:space="preserve">Se observa el </w:t>
+            </w:r>
+            <w:proofErr w:type="spellStart"/>
+            <w:r>
+              <w:t>footer</w:t>
+            </w:r>
+            <w:proofErr w:type="spellEnd"/>
+          </w:p>
         </w:tc>
         <w:tc>
           <w:tcPr>
             <w:tcW w:w="2799" w:type="dxa"/>
           </w:tcPr>
-          <w:p/>
+          <w:p>
+            <w:pPr>
+              <w:pStyle w:val="Prrafodelista"/>
+              <w:numPr>
+                <w:ilvl w:val="0"/>
+                <w:numId w:val="6"/>
+              </w:numPr>
+            </w:pPr>
+            <w:r>
+              <w:lastRenderedPageBreak/>
+              <w:t>Revisar</w:t>
+            </w:r>
+          </w:p>
+          <w:p>
+            <w:pPr>
+              <w:pStyle w:val="Prrafodelista"/>
+            </w:pPr>
+          </w:p>
+          <w:p>
+            <w:pPr>
+              <w:pStyle w:val="Prrafodelista"/>
+            </w:pPr>
+          </w:p>
+          <w:p>
+            <w:pPr>
+              <w:pStyle w:val="Prrafodelista"/>
+            </w:pPr>
+          </w:p>
+          <w:p>
+            <w:pPr>
+              <w:pStyle w:val="Prrafodelista"/>
+            </w:pPr>
+          </w:p>
+          <w:p>
+            <w:pPr>
+              <w:pStyle w:val="Prrafodelista"/>
+              <w:numPr>
+                <w:ilvl w:val="0"/>
+                <w:numId w:val="6"/>
+              </w:numPr>
+            </w:pPr>
+            <w:r>
+              <w:t>Bien</w:t>
+            </w:r>
+          </w:p>
+          <w:p>
+            <w:pPr>
+              <w:pStyle w:val="Prrafodelista"/>
+            </w:pPr>
+          </w:p>
+          <w:p>
+            <w:pPr>
+              <w:pStyle w:val="Prrafodelista"/>
+            </w:pPr>
+          </w:p>
+          <w:p>
+            <w:pPr>
+              <w:pStyle w:val="Prrafodelista"/>
+              <w:numPr>
+                <w:ilvl w:val="0"/>
+                <w:numId w:val="6"/>
+              </w:numPr>
+            </w:pPr>
+            <w:r>
+              <w:lastRenderedPageBreak/>
+              <w:t>Revisar</w:t>
+            </w:r>
+          </w:p>
         </w:tc>
         <w:tc>
           <w:tcPr>
-            <w:tcW w:w="2799" w:type="dxa"/>
+            <w:tcW w:w="3547" w:type="dxa"/>
           </w:tcPr>
-          <w:p/>
+          <w:p>
+            <w:pPr>
+              <w:pStyle w:val="Prrafodelista"/>
+              <w:numPr>
+                <w:ilvl w:val="0"/>
+                <w:numId w:val="7"/>
+              </w:numPr>
+            </w:pPr>
+            <w:r>
+              <w:lastRenderedPageBreak/>
+              <w:t xml:space="preserve">no se visualizan los logos (El </w:t>
+            </w:r>
+            <w:proofErr w:type="spellStart"/>
+            <w:r>
+              <w:t>header</w:t>
+            </w:r>
+            <w:proofErr w:type="spellEnd"/>
+            <w:r>
+              <w:t xml:space="preserve"> quedó desactualizado con respecto al </w:t>
+            </w:r>
+            <w:proofErr w:type="spellStart"/>
+            <w:r>
+              <w:t>dev</w:t>
+            </w:r>
+            <w:proofErr w:type="spellEnd"/>
+            <w:r>
+              <w:t xml:space="preserve"> en la otra rama que lo tiene corregido).</w:t>
+            </w:r>
+          </w:p>
+          <w:p>
+            <w:pPr>
+              <w:pStyle w:val="Prrafodelista"/>
+              <w:numPr>
+                <w:ilvl w:val="0"/>
+                <w:numId w:val="7"/>
+              </w:numPr>
+            </w:pPr>
+            <w:r>
+              <w:t>Los links dirigen a las páginas correctamente.</w:t>
+            </w:r>
+          </w:p>
+          <w:p>
+            <w:pPr>
+              <w:pStyle w:val="Prrafodelista"/>
+            </w:pPr>
+          </w:p>
+          <w:p>
+            <w:pPr>
+              <w:pStyle w:val="Prrafodelista"/>
+              <w:numPr>
+                <w:ilvl w:val="0"/>
+                <w:numId w:val="7"/>
+              </w:numPr>
+            </w:pPr>
+            <w:r>
+              <w:lastRenderedPageBreak/>
+              <w:t>Los estilos no están bien aplicados.</w:t>
+            </w:r>
+          </w:p>
         </w:tc>
       </w:tr>
     </w:tbl>
@@ -517,7 +707,7 @@
 </file>
 
 <file path=word/numbering.xml><?xml version="1.0" encoding="utf-8"?>
-<w:numbering xmlns:wpc="http://schemas.microsoft.com/office/word/2010/wordprocessingCanvas" xmlns:mc="http://schemas.openxmlformats.org/markup-compatibility/2006" xmlns:o="urn:schemas-microsoft-com:office:office" xmlns:r="http://schemas.openxmlformats.org/officeDocument/2006/relationships" xmlns:m="http://schemas.openxmlformats.org/officeDocument/2006/math" xmlns:v="urn:schemas-microsoft-com:vml" xmlns:wp14="http://schemas.microsoft.com/office/word/2010/wordprocessingDrawing" xmlns:wp="http://schemas.openxmlformats.org/drawingml/2006/wordprocessingDrawing" xmlns:w10="urn:schemas-microsoft-com:office:word" xmlns:w="http://schemas.openxmlformats.org/wordprocessingml/2006/main" xmlns:w14="http://schemas.microsoft.com/office/word/2010/wordml" xmlns:w15="http://schemas.microsoft.com/office/word/2012/wordml" xmlns:wpg="http://schemas.microsoft.com/office/word/2010/wordprocessingGroup" xmlns:wpi="http://schemas.microsoft.com/office/word/2010/wordprocessingInk" xmlns:wne="http://schemas.microsoft.com/office/word/2006/wordml" xmlns:wps="http://schemas.microsoft.com/office/word/2010/wordprocessingShape" mc:Ignorable="w14 w15 wp14">
+<w:numbering xmlns:wpc="http://schemas.microsoft.com/office/word/2010/wordprocessingCanvas" xmlns:cx="http://schemas.microsoft.com/office/drawing/2014/chartex" xmlns:cx1="http://schemas.microsoft.com/office/drawing/2015/9/8/chartex" xmlns:cx2="http://schemas.microsoft.com/office/drawing/2015/10/21/chartex" xmlns:cx3="http://schemas.microsoft.com/office/drawing/2016/5/9/chartex" xmlns:cx4="http://schemas.microsoft.com/office/drawing/2016/5/10/chartex" xmlns:cx5="http://schemas.microsoft.com/office/drawing/2016/5/11/chartex" xmlns:cx6="http://schemas.microsoft.com/office/drawing/2016/5/12/chartex" xmlns:cx7="http://schemas.microsoft.com/office/drawing/2016/5/13/chartex" xmlns:cx8="http://schemas.microsoft.com/office/drawing/2016/5/14/chartex" xmlns:mc="http://schemas.openxmlformats.org/markup-compatibility/2006" xmlns:aink="http://schemas.microsoft.com/office/drawing/2016/ink" xmlns:am3d="http://schemas.microsoft.com/office/drawing/2017/model3d" xmlns:o="urn:schemas-microsoft-com:office:office" xmlns:r="http://schemas.openxmlformats.org/officeDocument/2006/relationships" xmlns:m="http://schemas.openxmlformats.org/officeDocument/2006/math" xmlns:v="urn:schemas-microsoft-com:vml" xmlns:wp14="http://schemas.microsoft.com/office/word/2010/wordprocessingDrawing" xmlns:wp="http://schemas.openxmlformats.org/drawingml/2006/wordprocessingDrawing" xmlns:w10="urn:schemas-microsoft-com:office:word" xmlns:w="http://schemas.openxmlformats.org/wordprocessingml/2006/main" xmlns:w14="http://schemas.microsoft.com/office/word/2010/wordml" xmlns:w15="http://schemas.microsoft.com/office/word/2012/wordml" xmlns:w16cex="http://schemas.microsoft.com/office/word/2018/wordml/cex" xmlns:w16cid="http://schemas.microsoft.com/office/word/2016/wordml/cid" xmlns:w16="http://schemas.microsoft.com/office/word/2018/wordml" xmlns:w16sdtdh="http://schemas.microsoft.com/office/word/2020/wordml/sdtdatahash" xmlns:w16se="http://schemas.microsoft.com/office/word/2015/wordml/symex" xmlns:wpg="http://schemas.microsoft.com/office/word/2010/wordprocessingGroup" xmlns:wpi="http://schemas.microsoft.com/office/word/2010/wordprocessingInk" xmlns:wne="http://schemas.microsoft.com/office/word/2006/wordml" xmlns:wps="http://schemas.microsoft.com/office/word/2010/wordprocessingShape" mc:Ignorable="w14 w15 w16se w16cid w16 w16cex w16sdtdh wp14">
   <w:abstractNum w:abstractNumId="0" w15:restartNumberingAfterBreak="0">
     <w:nsid w:val="1CF22285"/>
     <w:multiLevelType w:val="hybridMultilevel"/>
@@ -777,6 +967,273 @@
     </w:lvl>
   </w:abstractNum>
   <w:abstractNum w:abstractNumId="3" w15:restartNumberingAfterBreak="0">
+    <w:nsid w:val="42741D2B"/>
+    <w:multiLevelType w:val="hybridMultilevel"/>
+    <w:tmpl w:val="8E562280"/>
+    <w:lvl w:ilvl="0" w:tplc="2C0A000F">
+      <w:start w:val="1"/>
+      <w:numFmt w:val="decimal"/>
+      <w:lvlText w:val="%1."/>
+      <w:lvlJc w:val="left"/>
+      <w:pPr>
+        <w:ind w:left="720" w:hanging="360"/>
+      </w:pPr>
+      <w:rPr>
+        <w:rFonts w:hint="default"/>
+      </w:rPr>
+    </w:lvl>
+    <w:lvl w:ilvl="1" w:tplc="2C0A0019" w:tentative="1">
+      <w:start w:val="1"/>
+      <w:numFmt w:val="lowerLetter"/>
+      <w:lvlText w:val="%2."/>
+      <w:lvlJc w:val="left"/>
+      <w:pPr>
+        <w:ind w:left="1440" w:hanging="360"/>
+      </w:pPr>
+    </w:lvl>
+    <w:lvl w:ilvl="2" w:tplc="2C0A001B" w:tentative="1">
+      <w:start w:val="1"/>
+      <w:numFmt w:val="lowerRoman"/>
+      <w:lvlText w:val="%3."/>
+      <w:lvlJc w:val="right"/>
+      <w:pPr>
+        <w:ind w:left="2160" w:hanging="180"/>
+      </w:pPr>
+    </w:lvl>
+    <w:lvl w:ilvl="3" w:tplc="2C0A000F" w:tentative="1">
+      <w:start w:val="1"/>
+      <w:numFmt w:val="decimal"/>
+      <w:lvlText w:val="%4."/>
+      <w:lvlJc w:val="left"/>
+      <w:pPr>
+        <w:ind w:left="2880" w:hanging="360"/>
+      </w:pPr>
+    </w:lvl>
+    <w:lvl w:ilvl="4" w:tplc="2C0A0019" w:tentative="1">
+      <w:start w:val="1"/>
+      <w:numFmt w:val="lowerLetter"/>
+      <w:lvlText w:val="%5."/>
+      <w:lvlJc w:val="left"/>
+      <w:pPr>
+        <w:ind w:left="3600" w:hanging="360"/>
+      </w:pPr>
+    </w:lvl>
+    <w:lvl w:ilvl="5" w:tplc="2C0A001B" w:tentative="1">
+      <w:start w:val="1"/>
+      <w:numFmt w:val="lowerRoman"/>
+      <w:lvlText w:val="%6."/>
+      <w:lvlJc w:val="right"/>
+      <w:pPr>
+        <w:ind w:left="4320" w:hanging="180"/>
+      </w:pPr>
+    </w:lvl>
+    <w:lvl w:ilvl="6" w:tplc="2C0A000F" w:tentative="1">
+      <w:start w:val="1"/>
+      <w:numFmt w:val="decimal"/>
+      <w:lvlText w:val="%7."/>
+      <w:lvlJc w:val="left"/>
+      <w:pPr>
+        <w:ind w:left="5040" w:hanging="360"/>
+      </w:pPr>
+    </w:lvl>
+    <w:lvl w:ilvl="7" w:tplc="2C0A0019" w:tentative="1">
+      <w:start w:val="1"/>
+      <w:numFmt w:val="lowerLetter"/>
+      <w:lvlText w:val="%8."/>
+      <w:lvlJc w:val="left"/>
+      <w:pPr>
+        <w:ind w:left="5760" w:hanging="360"/>
+      </w:pPr>
+    </w:lvl>
+    <w:lvl w:ilvl="8" w:tplc="2C0A001B" w:tentative="1">
+      <w:start w:val="1"/>
+      <w:numFmt w:val="lowerRoman"/>
+      <w:lvlText w:val="%9."/>
+      <w:lvlJc w:val="right"/>
+      <w:pPr>
+        <w:ind w:left="6480" w:hanging="180"/>
+      </w:pPr>
+    </w:lvl>
+  </w:abstractNum>
+  <w:abstractNum w:abstractNumId="4" w15:restartNumberingAfterBreak="0">
+    <w:nsid w:val="58C968C2"/>
+    <w:multiLevelType w:val="hybridMultilevel"/>
+    <w:tmpl w:val="6DA020D0"/>
+    <w:lvl w:ilvl="0" w:tplc="2C0A000F">
+      <w:start w:val="1"/>
+      <w:numFmt w:val="decimal"/>
+      <w:lvlText w:val="%1."/>
+      <w:lvlJc w:val="left"/>
+      <w:pPr>
+        <w:ind w:left="720" w:hanging="360"/>
+      </w:pPr>
+      <w:rPr>
+        <w:rFonts w:hint="default"/>
+      </w:rPr>
+    </w:lvl>
+    <w:lvl w:ilvl="1" w:tplc="2C0A0019" w:tentative="1">
+      <w:start w:val="1"/>
+      <w:numFmt w:val="lowerLetter"/>
+      <w:lvlText w:val="%2."/>
+      <w:lvlJc w:val="left"/>
+      <w:pPr>
+        <w:ind w:left="1440" w:hanging="360"/>
+      </w:pPr>
+    </w:lvl>
+    <w:lvl w:ilvl="2" w:tplc="2C0A001B" w:tentative="1">
+      <w:start w:val="1"/>
+      <w:numFmt w:val="lowerRoman"/>
+      <w:lvlText w:val="%3."/>
+      <w:lvlJc w:val="right"/>
+      <w:pPr>
+        <w:ind w:left="2160" w:hanging="180"/>
+      </w:pPr>
+    </w:lvl>
+    <w:lvl w:ilvl="3" w:tplc="2C0A000F" w:tentative="1">
+      <w:start w:val="1"/>
+      <w:numFmt w:val="decimal"/>
+      <w:lvlText w:val="%4."/>
+      <w:lvlJc w:val="left"/>
+      <w:pPr>
+        <w:ind w:left="2880" w:hanging="360"/>
+      </w:pPr>
+    </w:lvl>
+    <w:lvl w:ilvl="4" w:tplc="2C0A0019" w:tentative="1">
+      <w:start w:val="1"/>
+      <w:numFmt w:val="lowerLetter"/>
+      <w:lvlText w:val="%5."/>
+      <w:lvlJc w:val="left"/>
+      <w:pPr>
+        <w:ind w:left="3600" w:hanging="360"/>
+      </w:pPr>
+    </w:lvl>
+    <w:lvl w:ilvl="5" w:tplc="2C0A001B" w:tentative="1">
+      <w:start w:val="1"/>
+      <w:numFmt w:val="lowerRoman"/>
+      <w:lvlText w:val="%6."/>
+      <w:lvlJc w:val="right"/>
+      <w:pPr>
+        <w:ind w:left="4320" w:hanging="180"/>
+      </w:pPr>
+    </w:lvl>
+    <w:lvl w:ilvl="6" w:tplc="2C0A000F" w:tentative="1">
+      <w:start w:val="1"/>
+      <w:numFmt w:val="decimal"/>
+      <w:lvlText w:val="%7."/>
+      <w:lvlJc w:val="left"/>
+      <w:pPr>
+        <w:ind w:left="5040" w:hanging="360"/>
+      </w:pPr>
+    </w:lvl>
+    <w:lvl w:ilvl="7" w:tplc="2C0A0019" w:tentative="1">
+      <w:start w:val="1"/>
+      <w:numFmt w:val="lowerLetter"/>
+      <w:lvlText w:val="%8."/>
+      <w:lvlJc w:val="left"/>
+      <w:pPr>
+        <w:ind w:left="5760" w:hanging="360"/>
+      </w:pPr>
+    </w:lvl>
+    <w:lvl w:ilvl="8" w:tplc="2C0A001B" w:tentative="1">
+      <w:start w:val="1"/>
+      <w:numFmt w:val="lowerRoman"/>
+      <w:lvlText w:val="%9."/>
+      <w:lvlJc w:val="right"/>
+      <w:pPr>
+        <w:ind w:left="6480" w:hanging="180"/>
+      </w:pPr>
+    </w:lvl>
+  </w:abstractNum>
+  <w:abstractNum w:abstractNumId="5" w15:restartNumberingAfterBreak="0">
+    <w:nsid w:val="5DBC4A2B"/>
+    <w:multiLevelType w:val="hybridMultilevel"/>
+    <w:tmpl w:val="0A246FEE"/>
+    <w:lvl w:ilvl="0" w:tplc="2C0A000F">
+      <w:start w:val="1"/>
+      <w:numFmt w:val="decimal"/>
+      <w:lvlText w:val="%1."/>
+      <w:lvlJc w:val="left"/>
+      <w:pPr>
+        <w:ind w:left="720" w:hanging="360"/>
+      </w:pPr>
+      <w:rPr>
+        <w:rFonts w:hint="default"/>
+      </w:rPr>
+    </w:lvl>
+    <w:lvl w:ilvl="1" w:tplc="2C0A0019" w:tentative="1">
+      <w:start w:val="1"/>
+      <w:numFmt w:val="lowerLetter"/>
+      <w:lvlText w:val="%2."/>
+      <w:lvlJc w:val="left"/>
+      <w:pPr>
+        <w:ind w:left="1440" w:hanging="360"/>
+      </w:pPr>
+    </w:lvl>
+    <w:lvl w:ilvl="2" w:tplc="2C0A001B" w:tentative="1">
+      <w:start w:val="1"/>
+      <w:numFmt w:val="lowerRoman"/>
+      <w:lvlText w:val="%3."/>
+      <w:lvlJc w:val="right"/>
+      <w:pPr>
+        <w:ind w:left="2160" w:hanging="180"/>
+      </w:pPr>
+    </w:lvl>
+    <w:lvl w:ilvl="3" w:tplc="2C0A000F" w:tentative="1">
+      <w:start w:val="1"/>
+      <w:numFmt w:val="decimal"/>
+      <w:lvlText w:val="%4."/>
+      <w:lvlJc w:val="left"/>
+      <w:pPr>
+        <w:ind w:left="2880" w:hanging="360"/>
+      </w:pPr>
+    </w:lvl>
+    <w:lvl w:ilvl="4" w:tplc="2C0A0019" w:tentative="1">
+      <w:start w:val="1"/>
+      <w:numFmt w:val="lowerLetter"/>
+      <w:lvlText w:val="%5."/>
+      <w:lvlJc w:val="left"/>
+      <w:pPr>
+        <w:ind w:left="3600" w:hanging="360"/>
+      </w:pPr>
+    </w:lvl>
+    <w:lvl w:ilvl="5" w:tplc="2C0A001B" w:tentative="1">
+      <w:start w:val="1"/>
+      <w:numFmt w:val="lowerRoman"/>
+      <w:lvlText w:val="%6."/>
+      <w:lvlJc w:val="right"/>
+      <w:pPr>
+        <w:ind w:left="4320" w:hanging="180"/>
+      </w:pPr>
+    </w:lvl>
+    <w:lvl w:ilvl="6" w:tplc="2C0A000F" w:tentative="1">
+      <w:start w:val="1"/>
+      <w:numFmt w:val="decimal"/>
+      <w:lvlText w:val="%7."/>
+      <w:lvlJc w:val="left"/>
+      <w:pPr>
+        <w:ind w:left="5040" w:hanging="360"/>
+      </w:pPr>
+    </w:lvl>
+    <w:lvl w:ilvl="7" w:tplc="2C0A0019" w:tentative="1">
+      <w:start w:val="1"/>
+      <w:numFmt w:val="lowerLetter"/>
+      <w:lvlText w:val="%8."/>
+      <w:lvlJc w:val="left"/>
+      <w:pPr>
+        <w:ind w:left="5760" w:hanging="360"/>
+      </w:pPr>
+    </w:lvl>
+    <w:lvl w:ilvl="8" w:tplc="2C0A001B" w:tentative="1">
+      <w:start w:val="1"/>
+      <w:numFmt w:val="lowerRoman"/>
+      <w:lvlText w:val="%9."/>
+      <w:lvlJc w:val="right"/>
+      <w:pPr>
+        <w:ind w:left="6480" w:hanging="180"/>
+      </w:pPr>
+    </w:lvl>
+  </w:abstractNum>
+  <w:abstractNum w:abstractNumId="6" w15:restartNumberingAfterBreak="0">
     <w:nsid w:val="71034F33"/>
     <w:multiLevelType w:val="hybridMultilevel"/>
     <w:tmpl w:val="1D56C972"/>
@@ -890,7 +1347,7 @@
     </w:lvl>
   </w:abstractNum>
   <w:num w:numId="1">
-    <w:abstractNumId w:val="3"/>
+    <w:abstractNumId w:val="6"/>
   </w:num>
   <w:num w:numId="2">
     <w:abstractNumId w:val="0"/>
@@ -901,11 +1358,20 @@
   <w:num w:numId="4">
     <w:abstractNumId w:val="2"/>
   </w:num>
+  <w:num w:numId="5">
+    <w:abstractNumId w:val="4"/>
+  </w:num>
+  <w:num w:numId="6">
+    <w:abstractNumId w:val="5"/>
+  </w:num>
+  <w:num w:numId="7">
+    <w:abstractNumId w:val="3"/>
+  </w:num>
 </w:numbering>
 </file>
 
 <file path=word/styles.xml><?xml version="1.0" encoding="utf-8"?>
-<w:styles xmlns:mc="http://schemas.openxmlformats.org/markup-compatibility/2006" xmlns:r="http://schemas.openxmlformats.org/officeDocument/2006/relationships" xmlns:w="http://schemas.openxmlformats.org/wordprocessingml/2006/main" xmlns:w14="http://schemas.microsoft.com/office/word/2010/wordml" xmlns:w15="http://schemas.microsoft.com/office/word/2012/wordml" mc:Ignorable="w14 w15">
+<w:styles xmlns:mc="http://schemas.openxmlformats.org/markup-compatibility/2006" xmlns:r="http://schemas.openxmlformats.org/officeDocument/2006/relationships" xmlns:w="http://schemas.openxmlformats.org/wordprocessingml/2006/main" xmlns:w14="http://schemas.microsoft.com/office/word/2010/wordml" xmlns:w15="http://schemas.microsoft.com/office/word/2012/wordml" xmlns:w16cex="http://schemas.microsoft.com/office/word/2018/wordml/cex" xmlns:w16cid="http://schemas.microsoft.com/office/word/2016/wordml/cid" xmlns:w16="http://schemas.microsoft.com/office/word/2018/wordml" xmlns:w16sdtdh="http://schemas.microsoft.com/office/word/2020/wordml/sdtdatahash" xmlns:w16se="http://schemas.microsoft.com/office/word/2015/wordml/symex" mc:Ignorable="w14 w15 w16se w16cid w16 w16cex w16sdtdh">
   <w:docDefaults>
     <w:rPrDefault>
       <w:rPr>
@@ -921,7 +1387,7 @@
       </w:pPr>
     </w:pPrDefault>
   </w:docDefaults>
-  <w:latentStyles w:defLockedState="0" w:defUIPriority="99" w:defSemiHidden="0" w:defUnhideWhenUsed="0" w:defQFormat="0" w:count="371">
+  <w:latentStyles w:defLockedState="0" w:defUIPriority="99" w:defSemiHidden="0" w:defUnhideWhenUsed="0" w:defQFormat="0" w:count="376">
     <w:lsdException w:name="Normal" w:uiPriority="0" w:qFormat="1"/>
     <w:lsdException w:name="heading 1" w:uiPriority="9" w:qFormat="1"/>
     <w:lsdException w:name="heading 2" w:semiHidden="1" w:uiPriority="9" w:unhideWhenUsed="1" w:qFormat="1"/>
@@ -1027,7 +1493,6 @@
     <w:lsdException w:name="HTML Sample" w:semiHidden="1" w:unhideWhenUsed="1"/>
     <w:lsdException w:name="HTML Typewriter" w:semiHidden="1" w:unhideWhenUsed="1"/>
     <w:lsdException w:name="HTML Variable" w:semiHidden="1" w:unhideWhenUsed="1"/>
-    <w:lsdException w:name="Normal Table" w:semiHidden="1" w:unhideWhenUsed="1"/>
     <w:lsdException w:name="annotation subject" w:semiHidden="1" w:unhideWhenUsed="1"/>
     <w:lsdException w:name="No List" w:semiHidden="1" w:unhideWhenUsed="1"/>
     <w:lsdException w:name="Outline List 1" w:semiHidden="1" w:unhideWhenUsed="1"/>
@@ -1070,11 +1535,8 @@
     <w:lsdException w:name="Table Contemporary" w:semiHidden="1" w:unhideWhenUsed="1"/>
     <w:lsdException w:name="Table Elegant" w:semiHidden="1" w:unhideWhenUsed="1"/>
     <w:lsdException w:name="Table Professional" w:semiHidden="1" w:unhideWhenUsed="1"/>
-    <w:lsdException w:name="Table Subtle 1" w:semiHidden="1" w:unhideWhenUsed="1"/>
     <w:lsdException w:name="Table Subtle 2" w:semiHidden="1" w:unhideWhenUsed="1"/>
     <w:lsdException w:name="Table Web 1" w:semiHidden="1" w:unhideWhenUsed="1"/>
-    <w:lsdException w:name="Table Web 2" w:semiHidden="1" w:unhideWhenUsed="1"/>
-    <w:lsdException w:name="Table Web 3" w:semiHidden="1" w:unhideWhenUsed="1"/>
     <w:lsdException w:name="Balloon Text" w:semiHidden="1" w:unhideWhenUsed="1"/>
     <w:lsdException w:name="Table Grid" w:uiPriority="39"/>
     <w:lsdException w:name="Table Theme" w:semiHidden="1" w:unhideWhenUsed="1"/>
@@ -1293,6 +1755,11 @@
     <w:lsdException w:name="List Table 5 Dark Accent 6" w:uiPriority="50"/>
     <w:lsdException w:name="List Table 6 Colorful Accent 6" w:uiPriority="51"/>
     <w:lsdException w:name="List Table 7 Colorful Accent 6" w:uiPriority="52"/>
+    <w:lsdException w:name="Mention" w:semiHidden="1" w:unhideWhenUsed="1"/>
+    <w:lsdException w:name="Smart Hyperlink" w:semiHidden="1" w:unhideWhenUsed="1"/>
+    <w:lsdException w:name="Hashtag" w:semiHidden="1" w:unhideWhenUsed="1"/>
+    <w:lsdException w:name="Unresolved Mention" w:semiHidden="1" w:unhideWhenUsed="1"/>
+    <w:lsdException w:name="Smart Link" w:semiHidden="1" w:unhideWhenUsed="1"/>
   </w:latentStyles>
   <w:style w:type="paragraph" w:default="1" w:styleId="Normal">
     <w:name w:val="Normal"/>

</xml_diff>